<commit_message>
small additions to figures
</commit_message>
<xml_diff>
--- a/text/Supplementary file.docx
+++ b/text/Supplementary file.docx
@@ -171,10 +171,10 @@
           <w:noProof/>
         </w:rPr>
         <w:drawing>
-          <wp:inline distT="0" distB="0" distL="0" distR="0" wp14:anchorId="60AF56A3" wp14:editId="69EFEBCD">
+          <wp:inline distT="0" distB="0" distL="0" distR="0" wp14:anchorId="79327170" wp14:editId="05F67140">
             <wp:extent cx="5943600" cy="3602355"/>
             <wp:effectExtent l="0" t="0" r="0" b="4445"/>
-            <wp:docPr id="1" name="Picture 1"/>
+            <wp:docPr id="11" name="Picture 11"/>
             <wp:cNvGraphicFramePr>
               <a:graphicFrameLocks xmlns:a="http://schemas.openxmlformats.org/drawingml/2006/main" noChangeAspect="1"/>
             </wp:cNvGraphicFramePr>
@@ -182,7 +182,7 @@
               <a:graphicData uri="http://schemas.openxmlformats.org/drawingml/2006/picture">
                 <pic:pic xmlns:pic="http://schemas.openxmlformats.org/drawingml/2006/picture">
                   <pic:nvPicPr>
-                    <pic:cNvPr id="1" name="combinedParameters_mRNA.jpeg"/>
+                    <pic:cNvPr id="11" name="combinedParameters_mRNA.jpeg"/>
                     <pic:cNvPicPr/>
                   </pic:nvPicPr>
                   <pic:blipFill>
@@ -234,54 +234,16 @@
         </w:tabs>
       </w:pPr>
       <w:r>
-        <w:t xml:space="preserve">Supplementary figure 1. The model parameter and error distribution for mRNA data. A. </w:t>
-      </w:r>
-      <w:r>
-        <w:t xml:space="preserve">parameter and error distribution </w:t>
-      </w:r>
-      <w:r>
-        <w:t xml:space="preserve">with SVM using linear kernel, B. </w:t>
-      </w:r>
-      <w:r>
-        <w:t xml:space="preserve">parameter and error distribution with SVM using </w:t>
-      </w:r>
-      <w:r>
-        <w:t>radial</w:t>
-      </w:r>
-      <w:r>
-        <w:t xml:space="preserve"> kernel</w:t>
-      </w:r>
-      <w:r>
-        <w:t xml:space="preserve">, C. </w:t>
-      </w:r>
-      <w:r>
-        <w:t xml:space="preserve">parameter and error distribution with SVM using </w:t>
-      </w:r>
-      <w:r>
-        <w:t>sigmoidal</w:t>
-      </w:r>
-      <w:r>
-        <w:t xml:space="preserve"> kernel</w:t>
-      </w:r>
-      <w:r>
-        <w:t xml:space="preserve">, D. </w:t>
-      </w:r>
-      <w:r>
-        <w:t>parameter and error distribution with SVM using</w:t>
-      </w:r>
-      <w:r>
-        <w:t xml:space="preserve"> random forest. SVM with radial kernel gives the best results xx/60 of the </w:t>
-      </w:r>
-      <w:r>
-        <w:t xml:space="preserve">independent </w:t>
-      </w:r>
-      <w:proofErr w:type="spellStart"/>
-      <w:r>
-        <w:t>training&amp;tuning</w:t>
-      </w:r>
-      <w:proofErr w:type="spellEnd"/>
-      <w:r>
-        <w:t xml:space="preserve"> runs</w:t>
+        <w:rPr>
+          <w:b/>
+        </w:rPr>
+        <w:t>Supplementary figure 1.</w:t>
+      </w:r>
+      <w:r>
+        <w:t xml:space="preserve"> The model parameter and error distribution for mRNA data. A. parameter and error distribution with SVM using linear kernel, B. parameter and error distribution with SVM using radial kernel, C. parameter and error distribution with SVM using sigmoidal kernel, D. parameter and error distribution with SVM using random forest. SVM with radial kernel gives the best results xx/60 of the </w:t>
+      </w:r>
+      <w:r>
+        <w:t>independent training&amp;tuning runs</w:t>
       </w:r>
       <w:r>
         <w:t>.</w:t>
@@ -303,10 +265,10 @@
           <w:noProof/>
         </w:rPr>
         <w:drawing>
-          <wp:inline distT="0" distB="0" distL="0" distR="0" wp14:anchorId="77A2376A" wp14:editId="4DAD19B5">
+          <wp:inline distT="0" distB="0" distL="0" distR="0" wp14:anchorId="4BB282BC" wp14:editId="29698EA5">
             <wp:extent cx="5943600" cy="3602355"/>
             <wp:effectExtent l="0" t="0" r="0" b="4445"/>
-            <wp:docPr id="4" name="Picture 4"/>
+            <wp:docPr id="12" name="Picture 12"/>
             <wp:cNvGraphicFramePr>
               <a:graphicFrameLocks xmlns:a="http://schemas.openxmlformats.org/drawingml/2006/main" noChangeAspect="1"/>
             </wp:cNvGraphicFramePr>
@@ -314,7 +276,7 @@
               <a:graphicData uri="http://schemas.openxmlformats.org/drawingml/2006/picture">
                 <pic:pic xmlns:pic="http://schemas.openxmlformats.org/drawingml/2006/picture">
                   <pic:nvPicPr>
-                    <pic:cNvPr id="4" name="combinedParameters_protein.jpeg"/>
+                    <pic:cNvPr id="12" name="combinedParameters_protein.jpeg"/>
                     <pic:cNvPicPr/>
                   </pic:nvPicPr>
                   <pic:blipFill>
@@ -359,10 +321,13 @@
         </w:tabs>
       </w:pPr>
       <w:r>
-        <w:t>Supplementary figure 2. T</w:t>
-      </w:r>
-      <w:r>
-        <w:t xml:space="preserve">he model parameter and error distribution for </w:t>
+        <w:rPr>
+          <w:b/>
+        </w:rPr>
+        <w:t>Supplementary figure 2.</w:t>
+      </w:r>
+      <w:r>
+        <w:t xml:space="preserve"> The model parameter and error distribution for </w:t>
       </w:r>
       <w:r>
         <w:t>protein</w:t>
@@ -377,15 +342,7 @@
         <w:t xml:space="preserve"> kernel gives the best results xx/60 of the </w:t>
       </w:r>
       <w:r>
-        <w:t xml:space="preserve">independent </w:t>
-      </w:r>
-      <w:proofErr w:type="spellStart"/>
-      <w:r>
-        <w:t>training&amp;tuning</w:t>
-      </w:r>
-      <w:proofErr w:type="spellEnd"/>
-      <w:r>
-        <w:t xml:space="preserve"> runs</w:t>
+        <w:t>independent training&amp;tuning runs</w:t>
       </w:r>
       <w:r>
         <w:t>.</w:t>
@@ -403,19 +360,37 @@
     </w:p>
     <w:p>
       <w:pPr>
-        <w:tabs>
-          <w:tab w:val="left" w:pos="7376"/>
-        </w:tabs>
-      </w:pPr>
-      <w:r>
-        <w:rPr>
+        <w:rPr>
+          <w:b/>
+        </w:rPr>
+      </w:pPr>
+    </w:p>
+    <w:p>
+      <w:pPr>
+        <w:rPr>
+          <w:b/>
+        </w:rPr>
+      </w:pPr>
+    </w:p>
+    <w:p>
+      <w:r>
+        <w:rPr>
+          <w:b/>
           <w:noProof/>
         </w:rPr>
         <w:drawing>
-          <wp:inline distT="0" distB="0" distL="0" distR="0" wp14:anchorId="500A4B19" wp14:editId="6301D6FF">
-            <wp:extent cx="5943600" cy="3819525"/>
+          <wp:anchor distT="0" distB="0" distL="114300" distR="114300" simplePos="0" relativeHeight="251659264" behindDoc="0" locked="0" layoutInCell="1" allowOverlap="1" wp14:anchorId="0ED08318" wp14:editId="128B08C8">
+            <wp:simplePos x="0" y="0"/>
+            <wp:positionH relativeFrom="margin">
+              <wp:align>center</wp:align>
+            </wp:positionH>
+            <wp:positionV relativeFrom="paragraph">
+              <wp:posOffset>0</wp:posOffset>
+            </wp:positionV>
+            <wp:extent cx="5394960" cy="6866469"/>
             <wp:effectExtent l="0" t="0" r="0" b="0"/>
-            <wp:docPr id="5" name="Picture 5"/>
+            <wp:wrapTopAndBottom/>
+            <wp:docPr id="1" name="Picture 1"/>
             <wp:cNvGraphicFramePr>
               <a:graphicFrameLocks xmlns:a="http://schemas.openxmlformats.org/drawingml/2006/main" noChangeAspect="1"/>
             </wp:cNvGraphicFramePr>
@@ -423,11 +398,11 @@
               <a:graphicData uri="http://schemas.openxmlformats.org/drawingml/2006/picture">
                 <pic:pic xmlns:pic="http://schemas.openxmlformats.org/drawingml/2006/picture">
                   <pic:nvPicPr>
-                    <pic:cNvPr id="5" name="fig_int_mRNA.pdf"/>
+                    <pic:cNvPr id="1" name="combined_mRNA_protein_correlation.jpeg"/>
                     <pic:cNvPicPr/>
                   </pic:nvPicPr>
                   <pic:blipFill>
-                    <a:blip r:embed="rId7">
+                    <a:blip r:embed="rId7" cstate="print">
                       <a:extLst>
                         <a:ext uri="{28A0092B-C50C-407E-A947-70E740481C1C}">
                           <a14:useLocalDpi xmlns:a14="http://schemas.microsoft.com/office/drawing/2010/main" val="0"/>
@@ -441,7 +416,7 @@
                   <pic:spPr>
                     <a:xfrm>
                       <a:off x="0" y="0"/>
-                      <a:ext cx="5943600" cy="3819525"/>
+                      <a:ext cx="5394960" cy="6866469"/>
                     </a:xfrm>
                     <a:prstGeom prst="rect">
                       <a:avLst/>
@@ -450,68 +425,26 @@
                 </pic:pic>
               </a:graphicData>
             </a:graphic>
-          </wp:inline>
+            <wp14:sizeRelH relativeFrom="page">
+              <wp14:pctWidth>0</wp14:pctWidth>
+            </wp14:sizeRelH>
+            <wp14:sizeRelV relativeFrom="page">
+              <wp14:pctHeight>0</wp14:pctHeight>
+            </wp14:sizeRelV>
+          </wp:anchor>
         </w:drawing>
       </w:r>
-    </w:p>
-    <w:p>
-      <w:pPr>
-        <w:tabs>
-          <w:tab w:val="left" w:pos="7376"/>
-        </w:tabs>
-      </w:pPr>
-    </w:p>
-    <w:p>
-      <w:pPr>
-        <w:tabs>
-          <w:tab w:val="left" w:pos="7376"/>
-        </w:tabs>
-      </w:pPr>
-    </w:p>
-    <w:p>
-      <w:pPr>
-        <w:tabs>
-          <w:tab w:val="left" w:pos="7376"/>
-        </w:tabs>
-      </w:pPr>
-    </w:p>
-    <w:p>
-      <w:pPr>
-        <w:tabs>
-          <w:tab w:val="left" w:pos="7376"/>
-        </w:tabs>
-      </w:pPr>
-      <w:r>
-        <w:rPr>
-          <w:b/>
-        </w:rPr>
-        <w:t xml:space="preserve">Supplementary figure </w:t>
-      </w:r>
-      <w:r>
-        <w:rPr>
-          <w:b/>
-        </w:rPr>
-        <w:t>3</w:t>
-      </w:r>
-      <w:r>
-        <w:rPr>
-          <w:b/>
-        </w:rPr>
-        <w:t xml:space="preserve">. </w:t>
-      </w:r>
-      <w:r>
-        <w:t xml:space="preserve">Complex predictions with intersection mRNA data. </w:t>
-      </w:r>
-      <w:r>
-        <w:t>Corresponding multivariate F1 score is</w:t>
-      </w:r>
-      <w:r>
-        <w:t xml:space="preserve"> xx</w:t>
-      </w:r>
-    </w:p>
-    <w:p>
-      <w:r>
-        <w:br w:type="page"/>
+      <w:r>
+        <w:rPr>
+          <w:b/>
+        </w:rPr>
+        <w:t>Supplementary figure 3</w:t>
+      </w:r>
+      <w:r>
+        <w:t xml:space="preserve">. The </w:t>
+      </w:r>
+      <w:r>
+        <w:t>precision of individual conditions in tests for mRNA (A) and protein (B) datasets with respect to number of samples in training data.</w:t>
       </w:r>
     </w:p>
     <w:p>
@@ -525,10 +458,10 @@
           <w:noProof/>
         </w:rPr>
         <w:drawing>
-          <wp:inline distT="0" distB="0" distL="0" distR="0" wp14:anchorId="376504C4" wp14:editId="086944ED">
+          <wp:inline distT="0" distB="0" distL="0" distR="0" wp14:anchorId="64BC8840" wp14:editId="0FBF4A02">
             <wp:extent cx="5943600" cy="3819525"/>
             <wp:effectExtent l="0" t="0" r="0" b="0"/>
-            <wp:docPr id="6" name="Picture 6"/>
+            <wp:docPr id="2" name="Picture 2"/>
             <wp:cNvGraphicFramePr>
               <a:graphicFrameLocks xmlns:a="http://schemas.openxmlformats.org/drawingml/2006/main" noChangeAspect="1"/>
             </wp:cNvGraphicFramePr>
@@ -536,7 +469,7 @@
               <a:graphicData uri="http://schemas.openxmlformats.org/drawingml/2006/picture">
                 <pic:pic xmlns:pic="http://schemas.openxmlformats.org/drawingml/2006/picture">
                   <pic:nvPicPr>
-                    <pic:cNvPr id="6" name="fig_int_protein.pdf"/>
+                    <pic:cNvPr id="2" name="fig_int_mRNA.pdf"/>
                     <pic:cNvPicPr/>
                   </pic:nvPicPr>
                   <pic:blipFill>
@@ -587,6 +520,13 @@
           <w:tab w:val="left" w:pos="7376"/>
         </w:tabs>
       </w:pPr>
+    </w:p>
+    <w:p>
+      <w:pPr>
+        <w:tabs>
+          <w:tab w:val="left" w:pos="7376"/>
+        </w:tabs>
+      </w:pPr>
       <w:r>
         <w:rPr>
           <w:b/>
@@ -606,13 +546,7 @@
         <w:t xml:space="preserve">. </w:t>
       </w:r>
       <w:r>
-        <w:t xml:space="preserve">Complex predictions with intersection </w:t>
-      </w:r>
-      <w:r>
-        <w:t>protein</w:t>
-      </w:r>
-      <w:r>
-        <w:t xml:space="preserve"> data. </w:t>
+        <w:t xml:space="preserve">Complex predictions with intersection mRNA data. </w:t>
       </w:r>
       <w:r>
         <w:t>Corresponding multivariate F1 score is</w:t>
@@ -631,20 +565,16 @@
         <w:tabs>
           <w:tab w:val="left" w:pos="7376"/>
         </w:tabs>
-        <w:rPr>
-          <w:b/>
-        </w:rPr>
-      </w:pPr>
-      <w:r>
-        <w:rPr>
-          <w:b/>
+      </w:pPr>
+      <w:r>
+        <w:rPr>
           <w:noProof/>
         </w:rPr>
         <w:drawing>
-          <wp:inline distT="0" distB="0" distL="0" distR="0" wp14:anchorId="047C79E0" wp14:editId="41F7CDFC">
+          <wp:inline distT="0" distB="0" distL="0" distR="0" wp14:anchorId="31C40EB6" wp14:editId="7DA4194C">
             <wp:extent cx="5943600" cy="3819525"/>
             <wp:effectExtent l="0" t="0" r="0" b="0"/>
-            <wp:docPr id="7" name="Picture 7"/>
+            <wp:docPr id="3" name="Picture 3"/>
             <wp:cNvGraphicFramePr>
               <a:graphicFrameLocks xmlns:a="http://schemas.openxmlformats.org/drawingml/2006/main" noChangeAspect="1"/>
             </wp:cNvGraphicFramePr>
@@ -652,7 +582,7 @@
               <a:graphicData uri="http://schemas.openxmlformats.org/drawingml/2006/picture">
                 <pic:pic xmlns:pic="http://schemas.openxmlformats.org/drawingml/2006/picture">
                   <pic:nvPicPr>
-                    <pic:cNvPr id="7" name="fig_int_mRNA_protein.pdf"/>
+                    <pic:cNvPr id="3" name="fig_protein.pdf"/>
                     <pic:cNvPicPr/>
                   </pic:nvPicPr>
                   <pic:blipFill>
@@ -688,9 +618,13 @@
         <w:tabs>
           <w:tab w:val="left" w:pos="7376"/>
         </w:tabs>
-        <w:rPr>
-          <w:b/>
-        </w:rPr>
+      </w:pPr>
+    </w:p>
+    <w:p>
+      <w:pPr>
+        <w:tabs>
+          <w:tab w:val="left" w:pos="7376"/>
+        </w:tabs>
       </w:pPr>
     </w:p>
     <w:p>
@@ -721,9 +655,6 @@
         <w:t xml:space="preserve">Complex predictions with intersection </w:t>
       </w:r>
       <w:r>
-        <w:t xml:space="preserve">combined mRNA and </w:t>
-      </w:r>
-      <w:r>
         <w:t>protein</w:t>
       </w:r>
       <w:r>
@@ -737,13 +668,6 @@
       </w:r>
     </w:p>
     <w:p>
-      <w:pPr>
-        <w:tabs>
-          <w:tab w:val="left" w:pos="7376"/>
-        </w:tabs>
-      </w:pPr>
-    </w:p>
-    <w:p>
       <w:r>
         <w:br w:type="page"/>
       </w:r>
@@ -753,24 +677,20 @@
         <w:tabs>
           <w:tab w:val="left" w:pos="7376"/>
         </w:tabs>
-      </w:pPr>
-      <w:r>
-        <w:rPr>
+        <w:rPr>
+          <w:b/>
+        </w:rPr>
+      </w:pPr>
+      <w:r>
+        <w:rPr>
+          <w:b/>
           <w:noProof/>
         </w:rPr>
         <w:drawing>
-          <wp:anchor distT="0" distB="0" distL="114300" distR="114300" simplePos="0" relativeHeight="251658240" behindDoc="0" locked="0" layoutInCell="1" allowOverlap="1" wp14:anchorId="49AB49A3" wp14:editId="5638B50A">
-            <wp:simplePos x="0" y="0"/>
-            <wp:positionH relativeFrom="margin">
-              <wp:align>center</wp:align>
-            </wp:positionH>
-            <wp:positionV relativeFrom="paragraph">
-              <wp:posOffset>0</wp:posOffset>
-            </wp:positionV>
-            <wp:extent cx="3721608" cy="6766560"/>
-            <wp:effectExtent l="0" t="0" r="12700" b="0"/>
-            <wp:wrapTopAndBottom/>
-            <wp:docPr id="10" name="Picture 10"/>
+          <wp:inline distT="0" distB="0" distL="0" distR="0" wp14:anchorId="050148D2" wp14:editId="500D849F">
+            <wp:extent cx="5943600" cy="3819525"/>
+            <wp:effectExtent l="0" t="0" r="0" b="0"/>
+            <wp:docPr id="8" name="Picture 8"/>
             <wp:cNvGraphicFramePr>
               <a:graphicFrameLocks xmlns:a="http://schemas.openxmlformats.org/drawingml/2006/main" noChangeAspect="1"/>
             </wp:cNvGraphicFramePr>
@@ -778,11 +698,11 @@
               <a:graphicData uri="http://schemas.openxmlformats.org/drawingml/2006/picture">
                 <pic:pic xmlns:pic="http://schemas.openxmlformats.org/drawingml/2006/picture">
                   <pic:nvPicPr>
-                    <pic:cNvPr id="10" name="distinctTestsConfMatrix_mRNA_Protein.jpeg"/>
+                    <pic:cNvPr id="8" name="fig_int_mRNA_protein.pdf"/>
                     <pic:cNvPicPr/>
                   </pic:nvPicPr>
                   <pic:blipFill>
-                    <a:blip r:embed="rId10" cstate="print">
+                    <a:blip r:embed="rId10">
                       <a:extLst>
                         <a:ext uri="{28A0092B-C50C-407E-A947-70E740481C1C}">
                           <a14:useLocalDpi xmlns:a14="http://schemas.microsoft.com/office/drawing/2010/main" val="0"/>
@@ -796,7 +716,130 @@
                   <pic:spPr>
                     <a:xfrm>
                       <a:off x="0" y="0"/>
-                      <a:ext cx="3721608" cy="6766560"/>
+                      <a:ext cx="5943600" cy="3819525"/>
+                    </a:xfrm>
+                    <a:prstGeom prst="rect">
+                      <a:avLst/>
+                    </a:prstGeom>
+                  </pic:spPr>
+                </pic:pic>
+              </a:graphicData>
+            </a:graphic>
+          </wp:inline>
+        </w:drawing>
+      </w:r>
+    </w:p>
+    <w:p>
+      <w:pPr>
+        <w:tabs>
+          <w:tab w:val="left" w:pos="7376"/>
+        </w:tabs>
+        <w:rPr>
+          <w:b/>
+        </w:rPr>
+      </w:pPr>
+    </w:p>
+    <w:p>
+      <w:pPr>
+        <w:tabs>
+          <w:tab w:val="left" w:pos="7376"/>
+        </w:tabs>
+      </w:pPr>
+      <w:r>
+        <w:rPr>
+          <w:b/>
+        </w:rPr>
+        <w:t xml:space="preserve">Supplementary figure </w:t>
+      </w:r>
+      <w:r>
+        <w:rPr>
+          <w:b/>
+        </w:rPr>
+        <w:t>6</w:t>
+      </w:r>
+      <w:r>
+        <w:rPr>
+          <w:b/>
+        </w:rPr>
+        <w:t xml:space="preserve">. </w:t>
+      </w:r>
+      <w:r>
+        <w:t xml:space="preserve">Complex predictions with intersection </w:t>
+      </w:r>
+      <w:r>
+        <w:t>combined mRNA and protein</w:t>
+      </w:r>
+      <w:r>
+        <w:t xml:space="preserve"> data. </w:t>
+      </w:r>
+      <w:r>
+        <w:t>Corresponding multivariate F1 score is</w:t>
+      </w:r>
+      <w:r>
+        <w:t xml:space="preserve"> xx</w:t>
+      </w:r>
+    </w:p>
+    <w:p>
+      <w:pPr>
+        <w:tabs>
+          <w:tab w:val="left" w:pos="7376"/>
+        </w:tabs>
+      </w:pPr>
+    </w:p>
+    <w:p>
+      <w:r>
+        <w:br w:type="page"/>
+      </w:r>
+    </w:p>
+    <w:p>
+      <w:pPr>
+        <w:tabs>
+          <w:tab w:val="left" w:pos="7376"/>
+        </w:tabs>
+      </w:pPr>
+      <w:r>
+        <w:rPr>
+          <w:noProof/>
+        </w:rPr>
+        <w:drawing>
+          <wp:anchor distT="0" distB="0" distL="114300" distR="114300" simplePos="0" relativeHeight="251658240" behindDoc="0" locked="0" layoutInCell="1" allowOverlap="1" wp14:anchorId="6F9C6FE6" wp14:editId="18AA6637">
+            <wp:simplePos x="0" y="0"/>
+            <wp:positionH relativeFrom="margin">
+              <wp:align>center</wp:align>
+            </wp:positionH>
+            <wp:positionV relativeFrom="paragraph">
+              <wp:posOffset>0</wp:posOffset>
+            </wp:positionV>
+            <wp:extent cx="3822192" cy="6949440"/>
+            <wp:effectExtent l="0" t="0" r="0" b="10160"/>
+            <wp:wrapTopAndBottom/>
+            <wp:docPr id="9" name="Picture 9"/>
+            <wp:cNvGraphicFramePr>
+              <a:graphicFrameLocks xmlns:a="http://schemas.openxmlformats.org/drawingml/2006/main" noChangeAspect="1"/>
+            </wp:cNvGraphicFramePr>
+            <a:graphic xmlns:a="http://schemas.openxmlformats.org/drawingml/2006/main">
+              <a:graphicData uri="http://schemas.openxmlformats.org/drawingml/2006/picture">
+                <pic:pic xmlns:pic="http://schemas.openxmlformats.org/drawingml/2006/picture">
+                  <pic:nvPicPr>
+                    <pic:cNvPr id="9" name="distinctTestsConfMatrix_mRNA_Protein.jpeg"/>
+                    <pic:cNvPicPr/>
+                  </pic:nvPicPr>
+                  <pic:blipFill>
+                    <a:blip r:embed="rId11" cstate="print">
+                      <a:extLst>
+                        <a:ext uri="{28A0092B-C50C-407E-A947-70E740481C1C}">
+                          <a14:useLocalDpi xmlns:a14="http://schemas.microsoft.com/office/drawing/2010/main" val="0"/>
+                        </a:ext>
+                      </a:extLst>
+                    </a:blip>
+                    <a:stretch>
+                      <a:fillRect/>
+                    </a:stretch>
+                  </pic:blipFill>
+                  <pic:spPr>
+                    <a:xfrm>
+                      <a:off x="0" y="0"/>
+                      <a:ext cx="3822192" cy="6949440"/>
                     </a:xfrm>
                     <a:prstGeom prst="rect">
                       <a:avLst/>
@@ -831,7 +874,7 @@
         <w:rPr>
           <w:b/>
         </w:rPr>
-        <w:t>6</w:t>
+        <w:t>7</w:t>
       </w:r>
       <w:r>
         <w:rPr>
@@ -840,10 +883,13 @@
         <w:t xml:space="preserve">. </w:t>
       </w:r>
       <w:r>
-        <w:rPr>
-          <w:b/>
-        </w:rPr>
-        <w:t xml:space="preserve">Four distinct </w:t>
+        <w:t>Four distinct</w:t>
+      </w:r>
+      <w:r>
+        <w:rPr>
+          <w:b/>
+        </w:rPr>
+        <w:t xml:space="preserve"> </w:t>
       </w:r>
       <w:r>
         <w:t>Individual tests for mRNA and protein data. A. Carbon source for mRNA, B. carbon source for protein, C. growth phase for mRNA, D. growth phase for protein, E. Mg</w:t>
@@ -883,16 +929,102 @@
       </w:r>
       <w:r>
         <w:t xml:space="preserve"> levels for proteins. </w:t>
+      </w:r>
+    </w:p>
+    <w:p>
+      <w:r>
+        <w:br w:type="page"/>
+      </w:r>
+    </w:p>
+    <w:p>
+      <w:pPr>
+        <w:tabs>
+          <w:tab w:val="left" w:pos="7376"/>
+        </w:tabs>
+      </w:pPr>
+      <w:r>
+        <w:rPr>
+          <w:noProof/>
+        </w:rPr>
+        <w:drawing>
+          <wp:inline distT="0" distB="0" distL="0" distR="0" wp14:anchorId="3B899EE0" wp14:editId="2339370A">
+            <wp:extent cx="5943600" cy="4052570"/>
+            <wp:effectExtent l="0" t="0" r="0" b="11430"/>
+            <wp:docPr id="4" name="Picture 4"/>
+            <wp:cNvGraphicFramePr>
+              <a:graphicFrameLocks xmlns:a="http://schemas.openxmlformats.org/drawingml/2006/main" noChangeAspect="1"/>
+            </wp:cNvGraphicFramePr>
+            <a:graphic xmlns:a="http://schemas.openxmlformats.org/drawingml/2006/main">
+              <a:graphicData uri="http://schemas.openxmlformats.org/drawingml/2006/picture">
+                <pic:pic xmlns:pic="http://schemas.openxmlformats.org/drawingml/2006/picture">
+                  <pic:nvPicPr>
+                    <pic:cNvPr id="4" name="clustering_intersection_line.jpeg"/>
+                    <pic:cNvPicPr/>
+                  </pic:nvPicPr>
+                  <pic:blipFill>
+                    <a:blip r:embed="rId12" cstate="print">
+                      <a:extLst>
+                        <a:ext uri="{28A0092B-C50C-407E-A947-70E740481C1C}">
+                          <a14:useLocalDpi xmlns:a14="http://schemas.microsoft.com/office/drawing/2010/main" val="0"/>
+                        </a:ext>
+                      </a:extLst>
+                    </a:blip>
+                    <a:stretch>
+                      <a:fillRect/>
+                    </a:stretch>
+                  </pic:blipFill>
+                  <pic:spPr>
+                    <a:xfrm>
+                      <a:off x="0" y="0"/>
+                      <a:ext cx="5943600" cy="4052570"/>
+                    </a:xfrm>
+                    <a:prstGeom prst="rect">
+                      <a:avLst/>
+                    </a:prstGeom>
+                  </pic:spPr>
+                </pic:pic>
+              </a:graphicData>
+            </a:graphic>
+          </wp:inline>
+        </w:drawing>
+      </w:r>
+    </w:p>
+    <w:p>
+      <w:pPr>
+        <w:tabs>
+          <w:tab w:val="left" w:pos="7376"/>
+        </w:tabs>
+      </w:pPr>
+    </w:p>
+    <w:p>
+      <w:pPr>
+        <w:tabs>
+          <w:tab w:val="left" w:pos="7376"/>
+        </w:tabs>
+        <w:rPr>
+          <w:b/>
+        </w:rPr>
+      </w:pPr>
+      <w:r>
+        <w:rPr>
+          <w:b/>
+        </w:rPr>
+        <w:t>Supplementary figure 8.</w:t>
+      </w:r>
+      <w:r>
+        <w:rPr>
+          <w:b/>
+        </w:rPr>
+        <w:t xml:space="preserve"> </w:t>
+      </w:r>
+      <w:r>
+        <w:t xml:space="preserve">The </w:t>
+      </w:r>
+      <w:r>
+        <w:t>performance change between mRNA protein and combined datasets for individual tests.</w:t>
       </w:r>
       <w:bookmarkStart w:id="0" w:name="_GoBack"/>
       <w:bookmarkEnd w:id="0"/>
-    </w:p>
-    <w:p>
-      <w:pPr>
-        <w:tabs>
-          <w:tab w:val="left" w:pos="7376"/>
-        </w:tabs>
-      </w:pPr>
     </w:p>
     <w:sectPr>
       <w:pgSz w:w="12240" w:h="15840"/>

</xml_diff>

<commit_message>
updates to manuscript, figures, and SI
</commit_message>
<xml_diff>
--- a/text/Supplementary file.docx
+++ b/text/Supplementary file.docx
@@ -129,8 +129,6 @@
           <w:t>wilke@austin.utexas.edu</w:t>
         </w:r>
       </w:hyperlink>
-      <w:bookmarkStart w:id="0" w:name="_GoBack"/>
-      <w:bookmarkEnd w:id="0"/>
     </w:p>
     <w:p>
       <w:pPr>
@@ -243,16 +241,88 @@
         <w:rPr>
           <w:b/>
         </w:rPr>
-        <w:t>Supplementary figure 1.</w:t>
-      </w:r>
-      <w:r>
-        <w:t xml:space="preserve"> The model parameter and error distribution for mRNA data. A. parameter and error distribution with SVM using linear kernel, B. parameter and error distribution with SVM using radial kernel, C. parameter and error distribution with SVM using sigmoidal kernel, D. parameter and error distribution with SVM using random forest. SVM with radial kernel gives the best results xx/60 of the </w:t>
-      </w:r>
-      <w:r>
-        <w:t>independent training&amp;tuning runs</w:t>
-      </w:r>
-      <w:r>
+        <w:t>Supplementary figure 1</w:t>
+      </w:r>
+      <w:commentRangeStart w:id="0"/>
+      <w:r>
+        <w:rPr>
+          <w:b/>
+        </w:rPr>
         <w:t>.</w:t>
+      </w:r>
+      <w:r>
+        <w:t xml:space="preserve"> </w:t>
+      </w:r>
+      <w:r>
+        <w:t xml:space="preserve">Tuning results for </w:t>
+      </w:r>
+      <w:r>
+        <w:t xml:space="preserve">predictions based on mRNA data. </w:t>
+      </w:r>
+      <w:commentRangeEnd w:id="0"/>
+      <w:r>
+        <w:rPr>
+          <w:rStyle w:val="CommentReference"/>
+          <w:rFonts w:eastAsiaTheme="minorEastAsia"/>
+        </w:rPr>
+        <w:commentReference w:id="0"/>
+      </w:r>
+      <w:r>
+        <w:t xml:space="preserve">Model performance </w:t>
+      </w:r>
+      <w:commentRangeStart w:id="1"/>
+      <w:r>
+        <w:t xml:space="preserve">is measured as the mean </w:t>
+      </w:r>
+      <w:r>
+        <w:rPr>
+          <w:i/>
+        </w:rPr>
+        <w:t>F</w:t>
+      </w:r>
+      <w:r>
+        <w:rPr>
+          <w:vertAlign w:val="subscript"/>
+        </w:rPr>
+        <w:t>1</w:t>
+      </w:r>
+      <w:r>
+        <w:t xml:space="preserve"> score over 10 independent tuning runs</w:t>
+      </w:r>
+      <w:commentRangeEnd w:id="1"/>
+      <w:r>
+        <w:rPr>
+          <w:rStyle w:val="CommentReference"/>
+          <w:rFonts w:eastAsiaTheme="minorEastAsia"/>
+        </w:rPr>
+        <w:commentReference w:id="1"/>
+      </w:r>
+      <w:r>
+        <w:t>. Higher performance numbers are better. (A) Tuning results for SVMs with linear kernel. Only the cost parameter was tuned.</w:t>
+      </w:r>
+      <w:r>
+        <w:t xml:space="preserve"> </w:t>
+      </w:r>
+      <w:r>
+        <w:t>(B)</w:t>
+      </w:r>
+      <w:r>
+        <w:t xml:space="preserve"> </w:t>
+      </w:r>
+      <w:r>
+        <w:t>Tuning results for SVMs with radial kernel. The cost and gamma parameters were tuned. The red dot indicates the winning parameter combination. (C)</w:t>
+      </w:r>
+      <w:r>
+        <w:t xml:space="preserve"> </w:t>
+      </w:r>
+      <w:r>
+        <w:t xml:space="preserve">Tuning results for SVMs with sigmoidal kernel. The cost and gamma parameters were tuned. The red dot indicates the winning parameter combination. (D) Tuning results for random forest models. The mtry, nodesize, and ntrees </w:t>
+      </w:r>
+      <w:r>
+        <w:t>parameter</w:t>
+      </w:r>
+      <w:r>
+        <w:t>s were tuned. We used three values for ntrees, 1000, 5000, and 10000, shown as three separate panels. The red dot indicates the winning parameter combination.</w:t>
       </w:r>
     </w:p>
     <w:p>
@@ -299,7 +369,7 @@
                     <pic:cNvPicPr/>
                   </pic:nvPicPr>
                   <pic:blipFill>
-                    <a:blip r:embed="rId6" cstate="print">
+                    <a:blip r:embed="rId8" cstate="print">
                       <a:extLst>
                         <a:ext uri="{28A0092B-C50C-407E-A947-70E740481C1C}">
                           <a14:useLocalDpi xmlns:a14="http://schemas.microsoft.com/office/drawing/2010/main" val="0"/>
@@ -349,25 +419,49 @@
         <w:t>Supplementary figure 2.</w:t>
       </w:r>
       <w:r>
-        <w:t xml:space="preserve"> The model parameter and error distribution for </w:t>
-      </w:r>
-      <w:r>
-        <w:t>protein</w:t>
-      </w:r>
-      <w:r>
-        <w:t xml:space="preserve"> data. A. parameter and error distribution with SVM using linear kernel, B. parameter and error distribution with SVM using radial kernel, C. parameter and error distribution with SVM using sigmoidal kernel, D. parameter and error distribution with SVM using random forest. SVM with </w:t>
-      </w:r>
-      <w:r>
-        <w:t>sigmoidal</w:t>
-      </w:r>
-      <w:r>
-        <w:t xml:space="preserve"> kernel gives the best results xx/60 of the </w:t>
-      </w:r>
-      <w:r>
-        <w:t>independent training&amp;tuning runs</w:t>
-      </w:r>
-      <w:r>
-        <w:t>.</w:t>
+        <w:t xml:space="preserve"> </w:t>
+      </w:r>
+      <w:r>
+        <w:t xml:space="preserve">Tuning results for predictions based on protein data. Model performance is measured as the mean </w:t>
+      </w:r>
+      <w:r>
+        <w:rPr>
+          <w:i/>
+        </w:rPr>
+        <w:t>F</w:t>
+      </w:r>
+      <w:r>
+        <w:rPr>
+          <w:vertAlign w:val="subscript"/>
+        </w:rPr>
+        <w:t>1</w:t>
+      </w:r>
+      <w:r>
+        <w:t xml:space="preserve"> score over 10 independent tuning runs. Higher performance numbers are better. (A) Tuning results for SVMs with linear kernel. Only the cost parameter was tuned.</w:t>
+      </w:r>
+      <w:r>
+        <w:t xml:space="preserve"> </w:t>
+      </w:r>
+      <w:r>
+        <w:t>(B)</w:t>
+      </w:r>
+      <w:r>
+        <w:t xml:space="preserve"> </w:t>
+      </w:r>
+      <w:r>
+        <w:t>Tuning results for SVMs with radial kernel. The cost and gamma parameters were tuned. The red dots indicate the winning parameter combinations. (C)</w:t>
+      </w:r>
+      <w:r>
+        <w:t xml:space="preserve"> </w:t>
+      </w:r>
+      <w:r>
+        <w:t xml:space="preserve">Tuning results for SVMs with sigmoidal kernel. The cost and gamma parameters were tuned. The red dot indicates the winning parameter combination. (D) Tuning results for random forest models. The mtry, nodesize, and ntrees </w:t>
+      </w:r>
+      <w:r>
+        <w:t>parameter</w:t>
+      </w:r>
+      <w:r>
+        <w:t>s were tuned. We used three values for ntrees, 1000, 5000, and 10000, shown as three separate panels. The red dot indicates the winning parameter combination.</w:t>
       </w:r>
     </w:p>
     <w:p>
@@ -432,7 +526,7 @@
                     <pic:cNvPicPr/>
                   </pic:nvPicPr>
                   <pic:blipFill>
-                    <a:blip r:embed="rId7" cstate="print">
+                    <a:blip r:embed="rId9" cstate="print">
                       <a:extLst>
                         <a:ext uri="{28A0092B-C50C-407E-A947-70E740481C1C}">
                           <a14:useLocalDpi xmlns:a14="http://schemas.microsoft.com/office/drawing/2010/main" val="0"/>
@@ -471,10 +565,31 @@
         <w:t>Supplementary figure 3</w:t>
       </w:r>
       <w:r>
-        <w:t xml:space="preserve">. The </w:t>
-      </w:r>
-      <w:r>
-        <w:t>precision of individual conditions in tests for mRNA (A) and protein (B) datasets with respect to number of samples in training data.</w:t>
+        <w:t xml:space="preserve">. </w:t>
+      </w:r>
+      <w:r>
+        <w:t>Percentage of correct predictions as a function of the number of samples during training. (A)</w:t>
+      </w:r>
+      <w:r>
+        <w:t xml:space="preserve"> </w:t>
+      </w:r>
+      <w:r>
+        <w:t xml:space="preserve">Predictions based on </w:t>
+      </w:r>
+      <w:r>
+        <w:t xml:space="preserve">mRNA </w:t>
+      </w:r>
+      <w:r>
+        <w:t xml:space="preserve">abundances. </w:t>
+      </w:r>
+      <w:r>
+        <w:t xml:space="preserve">(B) </w:t>
+      </w:r>
+      <w:r>
+        <w:t>Predictions based on protein abundances</w:t>
+      </w:r>
+      <w:r>
+        <w:t>.</w:t>
       </w:r>
     </w:p>
     <w:p>
@@ -533,7 +648,7 @@
                     <pic:cNvPicPr/>
                   </pic:nvPicPr>
                   <pic:blipFill>
-                    <a:blip r:embed="rId8">
+                    <a:blip r:embed="rId10">
                       <a:extLst>
                         <a:ext uri="{28A0092B-C50C-407E-A947-70E740481C1C}">
                           <a14:useLocalDpi xmlns:a14="http://schemas.microsoft.com/office/drawing/2010/main" val="0"/>
@@ -567,14 +682,48 @@
       </w:r>
     </w:p>
     <w:p>
-      <w:r>
-        <w:rPr>
-          <w:b/>
-        </w:rPr>
-        <w:t xml:space="preserve">Supplementary figure 4. </w:t>
-      </w:r>
-      <w:r>
-        <w:t>The error count distribution for mRNA (A) and protein (B) confusion matrixes.</w:t>
+      <w:commentRangeStart w:id="2"/>
+      <w:r>
+        <w:rPr>
+          <w:b/>
+        </w:rPr>
+        <w:t>Supplementary figure 4.</w:t>
+      </w:r>
+      <w:commentRangeEnd w:id="2"/>
+      <w:r>
+        <w:rPr>
+          <w:rStyle w:val="CommentReference"/>
+          <w:rFonts w:eastAsiaTheme="minorEastAsia"/>
+        </w:rPr>
+        <w:commentReference w:id="2"/>
+      </w:r>
+      <w:r>
+        <w:rPr>
+          <w:b/>
+        </w:rPr>
+        <w:t xml:space="preserve"> </w:t>
+      </w:r>
+      <w:r>
+        <w:t>The error count distribution for mRNA (A) and protein (B) confusion matrixes</w:t>
+      </w:r>
+      <w:r>
+        <w:rPr>
+          <w:highlight w:val="yellow"/>
+        </w:rPr>
+        <w:t>.</w:t>
+      </w:r>
+      <w:r>
+        <w:rPr>
+          <w:highlight w:val="yellow"/>
+        </w:rPr>
+        <w:t xml:space="preserve"> </w:t>
+      </w:r>
+      <w:r>
+        <w:rPr>
+          <w:i/>
+          <w:highlight w:val="yellow"/>
+        </w:rPr>
+        <w:t>This needs some more text to explain that 4 correct predictions means 0 errors, 3 mean 1 error, etc. Maybe better to write “number of false predictions” along the x axis.</w:t>
       </w:r>
       <w:r>
         <w:br w:type="page"/>
@@ -621,265 +770,6 @@
                 <pic:pic xmlns:pic="http://schemas.openxmlformats.org/drawingml/2006/picture">
                   <pic:nvPicPr>
                     <pic:cNvPr id="2" name="fig_int_mRNA.pdf"/>
-                    <pic:cNvPicPr/>
-                  </pic:nvPicPr>
-                  <pic:blipFill>
-                    <a:blip r:embed="rId9">
-                      <a:extLst>
-                        <a:ext uri="{28A0092B-C50C-407E-A947-70E740481C1C}">
-                          <a14:useLocalDpi xmlns:a14="http://schemas.microsoft.com/office/drawing/2010/main" val="0"/>
-                        </a:ext>
-                      </a:extLst>
-                    </a:blip>
-                    <a:stretch>
-                      <a:fillRect/>
-                    </a:stretch>
-                  </pic:blipFill>
-                  <pic:spPr>
-                    <a:xfrm>
-                      <a:off x="0" y="0"/>
-                      <a:ext cx="5943600" cy="3819525"/>
-                    </a:xfrm>
-                    <a:prstGeom prst="rect">
-                      <a:avLst/>
-                    </a:prstGeom>
-                  </pic:spPr>
-                </pic:pic>
-              </a:graphicData>
-            </a:graphic>
-          </wp:inline>
-        </w:drawing>
-      </w:r>
-    </w:p>
-    <w:p>
-      <w:pPr>
-        <w:tabs>
-          <w:tab w:val="left" w:pos="7376"/>
-        </w:tabs>
-        <w:rPr>
-          <w:sz w:val="14"/>
-        </w:rPr>
-      </w:pPr>
-    </w:p>
-    <w:p>
-      <w:pPr>
-        <w:tabs>
-          <w:tab w:val="left" w:pos="7376"/>
-        </w:tabs>
-        <w:rPr>
-          <w:sz w:val="14"/>
-        </w:rPr>
-      </w:pPr>
-    </w:p>
-    <w:p>
-      <w:pPr>
-        <w:tabs>
-          <w:tab w:val="left" w:pos="7376"/>
-        </w:tabs>
-      </w:pPr>
-    </w:p>
-    <w:p>
-      <w:pPr>
-        <w:tabs>
-          <w:tab w:val="left" w:pos="7376"/>
-        </w:tabs>
-        <w:rPr>
-          <w:sz w:val="14"/>
-        </w:rPr>
-      </w:pPr>
-      <w:r>
-        <w:rPr>
-          <w:b/>
-        </w:rPr>
-        <w:t xml:space="preserve">Supplementary figure </w:t>
-      </w:r>
-      <w:r>
-        <w:rPr>
-          <w:b/>
-        </w:rPr>
-        <w:t>5</w:t>
-      </w:r>
-      <w:r>
-        <w:rPr>
-          <w:b/>
-        </w:rPr>
-        <w:t xml:space="preserve">. </w:t>
-      </w:r>
-      <w:r>
-        <w:t xml:space="preserve">Complex predictions with intersection mRNA data. </w:t>
-      </w:r>
-      <w:r>
-        <w:t>Corresponding multivariate F1 score is</w:t>
-      </w:r>
-      <w:r>
-        <w:t xml:space="preserve"> xx</w:t>
-      </w:r>
-    </w:p>
-    <w:p>
-      <w:pPr>
-        <w:rPr>
-          <w:sz w:val="14"/>
-        </w:rPr>
-      </w:pPr>
-      <w:r>
-        <w:rPr>
-          <w:sz w:val="14"/>
-        </w:rPr>
-        <w:br w:type="page"/>
-      </w:r>
-    </w:p>
-    <w:p>
-      <w:pPr>
-        <w:tabs>
-          <w:tab w:val="left" w:pos="7376"/>
-        </w:tabs>
-        <w:rPr>
-          <w:sz w:val="14"/>
-        </w:rPr>
-      </w:pPr>
-      <w:r>
-        <w:rPr>
-          <w:noProof/>
-          <w:sz w:val="14"/>
-        </w:rPr>
-        <w:lastRenderedPageBreak/>
-        <w:drawing>
-          <wp:inline distT="0" distB="0" distL="0" distR="0" wp14:anchorId="31C40EB6" wp14:editId="7DA4194C">
-            <wp:extent cx="5943600" cy="3819525"/>
-            <wp:effectExtent l="0" t="0" r="0" b="0"/>
-            <wp:docPr id="3" name="Picture 3"/>
-            <wp:cNvGraphicFramePr>
-              <a:graphicFrameLocks xmlns:a="http://schemas.openxmlformats.org/drawingml/2006/main" noChangeAspect="1"/>
-            </wp:cNvGraphicFramePr>
-            <a:graphic xmlns:a="http://schemas.openxmlformats.org/drawingml/2006/main">
-              <a:graphicData uri="http://schemas.openxmlformats.org/drawingml/2006/picture">
-                <pic:pic xmlns:pic="http://schemas.openxmlformats.org/drawingml/2006/picture">
-                  <pic:nvPicPr>
-                    <pic:cNvPr id="3" name="fig_protein.pdf"/>
-                    <pic:cNvPicPr/>
-                  </pic:nvPicPr>
-                  <pic:blipFill>
-                    <a:blip r:embed="rId10">
-                      <a:extLst>
-                        <a:ext uri="{28A0092B-C50C-407E-A947-70E740481C1C}">
-                          <a14:useLocalDpi xmlns:a14="http://schemas.microsoft.com/office/drawing/2010/main" val="0"/>
-                        </a:ext>
-                      </a:extLst>
-                    </a:blip>
-                    <a:stretch>
-                      <a:fillRect/>
-                    </a:stretch>
-                  </pic:blipFill>
-                  <pic:spPr>
-                    <a:xfrm>
-                      <a:off x="0" y="0"/>
-                      <a:ext cx="5943600" cy="3819525"/>
-                    </a:xfrm>
-                    <a:prstGeom prst="rect">
-                      <a:avLst/>
-                    </a:prstGeom>
-                  </pic:spPr>
-                </pic:pic>
-              </a:graphicData>
-            </a:graphic>
-          </wp:inline>
-        </w:drawing>
-      </w:r>
-    </w:p>
-    <w:p>
-      <w:pPr>
-        <w:tabs>
-          <w:tab w:val="left" w:pos="7376"/>
-        </w:tabs>
-        <w:rPr>
-          <w:sz w:val="14"/>
-        </w:rPr>
-      </w:pPr>
-    </w:p>
-    <w:p>
-      <w:pPr>
-        <w:tabs>
-          <w:tab w:val="left" w:pos="7376"/>
-        </w:tabs>
-        <w:rPr>
-          <w:sz w:val="14"/>
-        </w:rPr>
-      </w:pPr>
-    </w:p>
-    <w:p>
-      <w:pPr>
-        <w:tabs>
-          <w:tab w:val="left" w:pos="7376"/>
-        </w:tabs>
-      </w:pPr>
-      <w:r>
-        <w:rPr>
-          <w:b/>
-        </w:rPr>
-        <w:t xml:space="preserve">Supplementary figure </w:t>
-      </w:r>
-      <w:r>
-        <w:rPr>
-          <w:b/>
-        </w:rPr>
-        <w:t>6</w:t>
-      </w:r>
-      <w:r>
-        <w:rPr>
-          <w:b/>
-        </w:rPr>
-        <w:t xml:space="preserve">. </w:t>
-      </w:r>
-      <w:r>
-        <w:t>Complex predictions with intersection protein data. Corresponding multivariate F1 score is</w:t>
-      </w:r>
-      <w:r>
-        <w:t xml:space="preserve"> xx</w:t>
-      </w:r>
-    </w:p>
-    <w:p>
-      <w:pPr>
-        <w:rPr>
-          <w:sz w:val="14"/>
-        </w:rPr>
-      </w:pPr>
-      <w:r>
-        <w:rPr>
-          <w:sz w:val="14"/>
-        </w:rPr>
-        <w:br w:type="page"/>
-      </w:r>
-    </w:p>
-    <w:p>
-      <w:pPr>
-        <w:tabs>
-          <w:tab w:val="left" w:pos="7376"/>
-        </w:tabs>
-        <w:rPr>
-          <w:b/>
-          <w:sz w:val="14"/>
-        </w:rPr>
-      </w:pPr>
-      <w:r>
-        <w:rPr>
-          <w:b/>
-          <w:noProof/>
-          <w:sz w:val="14"/>
-        </w:rPr>
-        <w:lastRenderedPageBreak/>
-        <w:drawing>
-          <wp:inline distT="0" distB="0" distL="0" distR="0" wp14:anchorId="050148D2" wp14:editId="500D849F">
-            <wp:extent cx="5943600" cy="3819525"/>
-            <wp:effectExtent l="0" t="0" r="0" b="0"/>
-            <wp:docPr id="8" name="Picture 8"/>
-            <wp:cNvGraphicFramePr>
-              <a:graphicFrameLocks xmlns:a="http://schemas.openxmlformats.org/drawingml/2006/main" noChangeAspect="1"/>
-            </wp:cNvGraphicFramePr>
-            <a:graphic xmlns:a="http://schemas.openxmlformats.org/drawingml/2006/main">
-              <a:graphicData uri="http://schemas.openxmlformats.org/drawingml/2006/picture">
-                <pic:pic xmlns:pic="http://schemas.openxmlformats.org/drawingml/2006/picture">
-                  <pic:nvPicPr>
-                    <pic:cNvPr id="8" name="fig_int_mRNA_protein.pdf"/>
                     <pic:cNvPicPr/>
                   </pic:nvPicPr>
                   <pic:blipFill>
@@ -916,7 +806,6 @@
           <w:tab w:val="left" w:pos="7376"/>
         </w:tabs>
         <w:rPr>
-          <w:b/>
           <w:sz w:val="14"/>
         </w:rPr>
       </w:pPr>
@@ -926,6 +815,26 @@
         <w:tabs>
           <w:tab w:val="left" w:pos="7376"/>
         </w:tabs>
+        <w:rPr>
+          <w:sz w:val="14"/>
+        </w:rPr>
+      </w:pPr>
+    </w:p>
+    <w:p>
+      <w:pPr>
+        <w:tabs>
+          <w:tab w:val="left" w:pos="7376"/>
+        </w:tabs>
+      </w:pPr>
+    </w:p>
+    <w:p>
+      <w:pPr>
+        <w:tabs>
+          <w:tab w:val="left" w:pos="7376"/>
+        </w:tabs>
+        <w:rPr>
+          <w:sz w:val="14"/>
+        </w:rPr>
       </w:pPr>
       <w:r>
         <w:rPr>
@@ -937,6 +846,265 @@
         <w:rPr>
           <w:b/>
         </w:rPr>
+        <w:t>5</w:t>
+      </w:r>
+      <w:r>
+        <w:rPr>
+          <w:b/>
+        </w:rPr>
+        <w:t xml:space="preserve">. </w:t>
+      </w:r>
+      <w:commentRangeStart w:id="3"/>
+      <w:r>
+        <w:t xml:space="preserve">Complex predictions with intersection mRNA data. </w:t>
+      </w:r>
+      <w:r>
+        <w:t>Corresponding multivariate F1 score is</w:t>
+      </w:r>
+      <w:r>
+        <w:t xml:space="preserve"> xx</w:t>
+      </w:r>
+      <w:commentRangeEnd w:id="3"/>
+      <w:r>
+        <w:rPr>
+          <w:rStyle w:val="CommentReference"/>
+          <w:rFonts w:eastAsiaTheme="minorEastAsia"/>
+        </w:rPr>
+        <w:commentReference w:id="3"/>
+      </w:r>
+    </w:p>
+    <w:p>
+      <w:pPr>
+        <w:rPr>
+          <w:sz w:val="14"/>
+        </w:rPr>
+      </w:pPr>
+      <w:r>
+        <w:rPr>
+          <w:sz w:val="14"/>
+        </w:rPr>
+        <w:br w:type="page"/>
+      </w:r>
+    </w:p>
+    <w:p>
+      <w:pPr>
+        <w:tabs>
+          <w:tab w:val="left" w:pos="7376"/>
+        </w:tabs>
+        <w:rPr>
+          <w:sz w:val="14"/>
+        </w:rPr>
+      </w:pPr>
+      <w:r>
+        <w:rPr>
+          <w:noProof/>
+          <w:sz w:val="14"/>
+        </w:rPr>
+        <w:lastRenderedPageBreak/>
+        <w:drawing>
+          <wp:inline distT="0" distB="0" distL="0" distR="0" wp14:anchorId="31C40EB6" wp14:editId="7DA4194C">
+            <wp:extent cx="5943600" cy="3819525"/>
+            <wp:effectExtent l="0" t="0" r="0" b="0"/>
+            <wp:docPr id="3" name="Picture 3"/>
+            <wp:cNvGraphicFramePr>
+              <a:graphicFrameLocks xmlns:a="http://schemas.openxmlformats.org/drawingml/2006/main" noChangeAspect="1"/>
+            </wp:cNvGraphicFramePr>
+            <a:graphic xmlns:a="http://schemas.openxmlformats.org/drawingml/2006/main">
+              <a:graphicData uri="http://schemas.openxmlformats.org/drawingml/2006/picture">
+                <pic:pic xmlns:pic="http://schemas.openxmlformats.org/drawingml/2006/picture">
+                  <pic:nvPicPr>
+                    <pic:cNvPr id="3" name="fig_protein.pdf"/>
+                    <pic:cNvPicPr/>
+                  </pic:nvPicPr>
+                  <pic:blipFill>
+                    <a:blip r:embed="rId12">
+                      <a:extLst>
+                        <a:ext uri="{28A0092B-C50C-407E-A947-70E740481C1C}">
+                          <a14:useLocalDpi xmlns:a14="http://schemas.microsoft.com/office/drawing/2010/main" val="0"/>
+                        </a:ext>
+                      </a:extLst>
+                    </a:blip>
+                    <a:stretch>
+                      <a:fillRect/>
+                    </a:stretch>
+                  </pic:blipFill>
+                  <pic:spPr>
+                    <a:xfrm>
+                      <a:off x="0" y="0"/>
+                      <a:ext cx="5943600" cy="3819525"/>
+                    </a:xfrm>
+                    <a:prstGeom prst="rect">
+                      <a:avLst/>
+                    </a:prstGeom>
+                  </pic:spPr>
+                </pic:pic>
+              </a:graphicData>
+            </a:graphic>
+          </wp:inline>
+        </w:drawing>
+      </w:r>
+    </w:p>
+    <w:p>
+      <w:pPr>
+        <w:tabs>
+          <w:tab w:val="left" w:pos="7376"/>
+        </w:tabs>
+        <w:rPr>
+          <w:sz w:val="14"/>
+        </w:rPr>
+      </w:pPr>
+    </w:p>
+    <w:p>
+      <w:pPr>
+        <w:tabs>
+          <w:tab w:val="left" w:pos="7376"/>
+        </w:tabs>
+        <w:rPr>
+          <w:sz w:val="14"/>
+        </w:rPr>
+      </w:pPr>
+    </w:p>
+    <w:p>
+      <w:pPr>
+        <w:tabs>
+          <w:tab w:val="left" w:pos="7376"/>
+        </w:tabs>
+      </w:pPr>
+      <w:commentRangeStart w:id="4"/>
+      <w:r>
+        <w:rPr>
+          <w:b/>
+        </w:rPr>
+        <w:t xml:space="preserve">Supplementary figure </w:t>
+      </w:r>
+      <w:r>
+        <w:rPr>
+          <w:b/>
+        </w:rPr>
+        <w:t>6</w:t>
+      </w:r>
+      <w:r>
+        <w:rPr>
+          <w:b/>
+        </w:rPr>
+        <w:t xml:space="preserve">. </w:t>
+      </w:r>
+      <w:r>
+        <w:t>Complex predictions with intersection protein data. Corresponding multivariate F1 score is</w:t>
+      </w:r>
+      <w:r>
+        <w:t xml:space="preserve"> xx</w:t>
+      </w:r>
+      <w:commentRangeEnd w:id="4"/>
+      <w:r>
+        <w:rPr>
+          <w:rStyle w:val="CommentReference"/>
+          <w:rFonts w:eastAsiaTheme="minorEastAsia"/>
+        </w:rPr>
+        <w:commentReference w:id="4"/>
+      </w:r>
+    </w:p>
+    <w:p>
+      <w:pPr>
+        <w:rPr>
+          <w:sz w:val="14"/>
+        </w:rPr>
+      </w:pPr>
+      <w:r>
+        <w:rPr>
+          <w:sz w:val="14"/>
+        </w:rPr>
+        <w:br w:type="page"/>
+      </w:r>
+    </w:p>
+    <w:p>
+      <w:pPr>
+        <w:tabs>
+          <w:tab w:val="left" w:pos="7376"/>
+        </w:tabs>
+        <w:rPr>
+          <w:b/>
+          <w:sz w:val="14"/>
+        </w:rPr>
+      </w:pPr>
+      <w:r>
+        <w:rPr>
+          <w:b/>
+          <w:noProof/>
+          <w:sz w:val="14"/>
+        </w:rPr>
+        <w:lastRenderedPageBreak/>
+        <w:drawing>
+          <wp:inline distT="0" distB="0" distL="0" distR="0" wp14:anchorId="050148D2" wp14:editId="500D849F">
+            <wp:extent cx="5943600" cy="3819525"/>
+            <wp:effectExtent l="0" t="0" r="0" b="0"/>
+            <wp:docPr id="8" name="Picture 8"/>
+            <wp:cNvGraphicFramePr>
+              <a:graphicFrameLocks xmlns:a="http://schemas.openxmlformats.org/drawingml/2006/main" noChangeAspect="1"/>
+            </wp:cNvGraphicFramePr>
+            <a:graphic xmlns:a="http://schemas.openxmlformats.org/drawingml/2006/main">
+              <a:graphicData uri="http://schemas.openxmlformats.org/drawingml/2006/picture">
+                <pic:pic xmlns:pic="http://schemas.openxmlformats.org/drawingml/2006/picture">
+                  <pic:nvPicPr>
+                    <pic:cNvPr id="8" name="fig_int_mRNA_protein.pdf"/>
+                    <pic:cNvPicPr/>
+                  </pic:nvPicPr>
+                  <pic:blipFill>
+                    <a:blip r:embed="rId13">
+                      <a:extLst>
+                        <a:ext uri="{28A0092B-C50C-407E-A947-70E740481C1C}">
+                          <a14:useLocalDpi xmlns:a14="http://schemas.microsoft.com/office/drawing/2010/main" val="0"/>
+                        </a:ext>
+                      </a:extLst>
+                    </a:blip>
+                    <a:stretch>
+                      <a:fillRect/>
+                    </a:stretch>
+                  </pic:blipFill>
+                  <pic:spPr>
+                    <a:xfrm>
+                      <a:off x="0" y="0"/>
+                      <a:ext cx="5943600" cy="3819525"/>
+                    </a:xfrm>
+                    <a:prstGeom prst="rect">
+                      <a:avLst/>
+                    </a:prstGeom>
+                  </pic:spPr>
+                </pic:pic>
+              </a:graphicData>
+            </a:graphic>
+          </wp:inline>
+        </w:drawing>
+      </w:r>
+    </w:p>
+    <w:p>
+      <w:pPr>
+        <w:tabs>
+          <w:tab w:val="left" w:pos="7376"/>
+        </w:tabs>
+        <w:rPr>
+          <w:b/>
+          <w:sz w:val="14"/>
+        </w:rPr>
+      </w:pPr>
+    </w:p>
+    <w:p>
+      <w:pPr>
+        <w:tabs>
+          <w:tab w:val="left" w:pos="7376"/>
+        </w:tabs>
+      </w:pPr>
+      <w:commentRangeStart w:id="5"/>
+      <w:r>
+        <w:rPr>
+          <w:b/>
+        </w:rPr>
+        <w:t xml:space="preserve">Supplementary figure </w:t>
+      </w:r>
+      <w:r>
+        <w:rPr>
+          <w:b/>
+        </w:rPr>
         <w:t>7</w:t>
       </w:r>
       <w:r>
@@ -950,6 +1118,14 @@
       </w:r>
       <w:r>
         <w:t xml:space="preserve"> xx</w:t>
+      </w:r>
+      <w:commentRangeEnd w:id="5"/>
+      <w:r>
+        <w:rPr>
+          <w:rStyle w:val="CommentReference"/>
+          <w:rFonts w:eastAsiaTheme="minorEastAsia"/>
+        </w:rPr>
+        <w:commentReference w:id="5"/>
       </w:r>
     </w:p>
     <w:p>
@@ -1014,7 +1190,7 @@
                     <pic:cNvPicPr/>
                   </pic:nvPicPr>
                   <pic:blipFill>
-                    <a:blip r:embed="rId12" cstate="print">
+                    <a:blip r:embed="rId14" cstate="print">
                       <a:extLst>
                         <a:ext uri="{28A0092B-C50C-407E-A947-70E740481C1C}">
                           <a14:useLocalDpi xmlns:a14="http://schemas.microsoft.com/office/drawing/2010/main" val="0"/>
@@ -1071,67 +1247,178 @@
         </w:rPr>
         <w:t xml:space="preserve">. </w:t>
       </w:r>
-      <w:r>
-        <w:t>Four distinct</w:t>
-      </w:r>
-      <w:r>
-        <w:rPr>
-          <w:b/>
-        </w:rPr>
+      <w:commentRangeStart w:id="6"/>
+      <w:r>
+        <w:t>Pre</w:t>
+      </w:r>
+      <w:r>
+        <w:t>diction accuracy for univariate predictions.</w:t>
+      </w:r>
+      <w:commentRangeEnd w:id="6"/>
+      <w:r>
+        <w:rPr>
+          <w:rStyle w:val="CommentReference"/>
+          <w:rFonts w:eastAsiaTheme="minorEastAsia"/>
+        </w:rPr>
+        <w:commentReference w:id="6"/>
+      </w:r>
+      <w:r>
+        <w:t xml:space="preserve"> (</w:t>
+      </w:r>
+      <w:r>
+        <w:t>A</w:t>
+      </w:r>
+      <w:r>
+        <w:t>) Prediction of carbon source from mRNA abundances.</w:t>
+      </w:r>
+      <w:r>
         <w:t xml:space="preserve"> </w:t>
       </w:r>
       <w:r>
-        <w:t>Individual tests for mRNA and protein data. A. Carbon source for mRNA, B. carbon source for protein, C. growth phase for mRNA, D. growth phase for protein, E. Mg</w:t>
+        <w:t>(B) Prediction of carbon source from protein abundances.</w:t>
+      </w:r>
+      <w:r>
+        <w:t xml:space="preserve"> </w:t>
+      </w:r>
+      <w:r>
+        <w:t>(C)</w:t>
+      </w:r>
+      <w:r>
+        <w:t xml:space="preserve"> </w:t>
+      </w:r>
+      <w:r>
+        <w:t>Prediction of growth phase from mRNA abundances.</w:t>
+      </w:r>
+      <w:r>
+        <w:t xml:space="preserve"> </w:t>
+      </w:r>
+      <w:r>
+        <w:t>(D)</w:t>
+      </w:r>
+      <w:r>
+        <w:t xml:space="preserve"> </w:t>
+      </w:r>
+      <w:r>
+        <w:t>Prediction of growth phase from protein abundances. (E) Prediction of</w:t>
+      </w:r>
+      <w:r>
+        <w:t xml:space="preserve"> Mg</w:t>
       </w:r>
       <w:r>
         <w:rPr>
           <w:vertAlign w:val="superscript"/>
         </w:rPr>
-        <w:t>+2</w:t>
-      </w:r>
-      <w:r>
-        <w:t xml:space="preserve"> levels for mRNA, F. Mg</w:t>
+        <w:t>2</w:t>
       </w:r>
       <w:r>
         <w:rPr>
           <w:vertAlign w:val="superscript"/>
         </w:rPr>
-        <w:t>+2</w:t>
-      </w:r>
-      <w:r>
-        <w:t xml:space="preserve"> levels for proteins, G. Na</w:t>
+        <w:t>+</w:t>
+      </w:r>
+      <w:r>
+        <w:t xml:space="preserve"> levels f</w:t>
+      </w:r>
+      <w:r>
+        <w:t>r</w:t>
+      </w:r>
+      <w:r>
+        <w:t>om mRNA abundances.</w:t>
+      </w:r>
+      <w:r>
+        <w:t xml:space="preserve"> </w:t>
+      </w:r>
+      <w:r>
+        <w:t>(F) Prediction of</w:t>
+      </w:r>
+      <w:r>
+        <w:t xml:space="preserve"> Mg</w:t>
       </w:r>
       <w:r>
         <w:rPr>
           <w:vertAlign w:val="superscript"/>
         </w:rPr>
-        <w:t>+1</w:t>
-      </w:r>
-      <w:r>
-        <w:t xml:space="preserve"> levels for mRNA, H. Na</w:t>
+        <w:t>2</w:t>
       </w:r>
       <w:r>
         <w:rPr>
           <w:vertAlign w:val="superscript"/>
         </w:rPr>
-        <w:t>+1</w:t>
-      </w:r>
-      <w:r>
-        <w:t xml:space="preserve"> levels for proteins. </w:t>
-      </w:r>
-    </w:p>
-    <w:p>
-      <w:pPr>
-        <w:rPr>
-          <w:sz w:val="14"/>
-        </w:rPr>
-      </w:pPr>
-      <w:r>
-        <w:rPr>
-          <w:sz w:val="14"/>
-        </w:rPr>
-        <w:br w:type="page"/>
-      </w:r>
+        <w:t>+</w:t>
+      </w:r>
+      <w:r>
+        <w:t xml:space="preserve"> levels f</w:t>
+      </w:r>
+      <w:r>
+        <w:t>r</w:t>
+      </w:r>
+      <w:r>
+        <w:t>om protein abundances. (G) Prediction of</w:t>
+      </w:r>
+      <w:r>
+        <w:t xml:space="preserve"> Na</w:t>
+      </w:r>
+      <w:r>
+        <w:rPr>
+          <w:vertAlign w:val="superscript"/>
+        </w:rPr>
+        <w:t>+</w:t>
+      </w:r>
+      <w:r>
+        <w:t xml:space="preserve"> levels f</w:t>
+      </w:r>
+      <w:r>
+        <w:t>r</w:t>
+      </w:r>
+      <w:r>
+        <w:t>om mRNA abundances.</w:t>
+      </w:r>
+      <w:r>
+        <w:t xml:space="preserve"> </w:t>
+      </w:r>
+      <w:r>
+        <w:t>(H)</w:t>
+      </w:r>
+      <w:r>
+        <w:t xml:space="preserve"> </w:t>
+      </w:r>
+      <w:r>
+        <w:t xml:space="preserve">Prediction of </w:t>
+      </w:r>
+      <w:r>
+        <w:t>Na</w:t>
+      </w:r>
+      <w:r>
+        <w:rPr>
+          <w:vertAlign w:val="superscript"/>
+        </w:rPr>
+        <w:t>+</w:t>
+      </w:r>
+      <w:r>
+        <w:t xml:space="preserve"> levels f</w:t>
+      </w:r>
+      <w:r>
+        <w:t>r</w:t>
+      </w:r>
+      <w:r>
+        <w:t>om</w:t>
+      </w:r>
+      <w:r>
+        <w:t xml:space="preserve"> protein</w:t>
+      </w:r>
+      <w:r>
+        <w:t xml:space="preserve"> abundance</w:t>
+      </w:r>
+      <w:r>
+        <w:t xml:space="preserve">s. </w:t>
+      </w:r>
+    </w:p>
+    <w:p>
+      <w:pPr>
+        <w:rPr>
+          <w:sz w:val="14"/>
+        </w:rPr>
+      </w:pPr>
     </w:p>
     <w:p>
       <w:pPr>
@@ -1147,7 +1434,6 @@
           <w:noProof/>
           <w:sz w:val="14"/>
         </w:rPr>
-        <w:lastRenderedPageBreak/>
         <w:drawing>
           <wp:inline distT="0" distB="0" distL="0" distR="0" wp14:anchorId="3B899EE0" wp14:editId="2339370A">
             <wp:extent cx="5943600" cy="4052570"/>
@@ -1164,7 +1450,7 @@
                     <pic:cNvPicPr/>
                   </pic:nvPicPr>
                   <pic:blipFill>
-                    <a:blip r:embed="rId13" cstate="print">
+                    <a:blip r:embed="rId15" cstate="print">
                       <a:extLst>
                         <a:ext uri="{28A0092B-C50C-407E-A947-70E740481C1C}">
                           <a14:useLocalDpi xmlns:a14="http://schemas.microsoft.com/office/drawing/2010/main" val="0"/>
@@ -1227,19 +1513,43 @@
         <w:t xml:space="preserve">. </w:t>
       </w:r>
       <w:r>
-        <w:t xml:space="preserve">The performance change between </w:t>
-      </w:r>
-      <w:r>
-        <w:t xml:space="preserve">intersection </w:t>
-      </w:r>
-      <w:r>
-        <w:t>mRNA</w:t>
-      </w:r>
-      <w:r>
-        <w:t>, intersection</w:t>
-      </w:r>
-      <w:r>
-        <w:t xml:space="preserve"> protein and combined datasets for individual tests.</w:t>
+        <w:t xml:space="preserve">Prediction accuracy </w:t>
+      </w:r>
+      <w:r>
+        <w:t xml:space="preserve">for univariate predictions </w:t>
+      </w:r>
+      <w:r>
+        <w:t xml:space="preserve">based on only mRNA abundances, only protein abundances, or the combination thereof. All predictions were done on the intersection of samples that contain both mRNA and protein data. Protein abundances are more predictive for carbon source and </w:t>
+      </w:r>
+      <w:r>
+        <w:t>Mg</w:t>
+      </w:r>
+      <w:r>
+        <w:rPr>
+          <w:vertAlign w:val="superscript"/>
+        </w:rPr>
+        <w:t>2</w:t>
+      </w:r>
+      <w:r>
+        <w:rPr>
+          <w:vertAlign w:val="superscript"/>
+        </w:rPr>
+        <w:t>+</w:t>
+      </w:r>
+      <w:r>
+        <w:t xml:space="preserve"> levels, and mRNA abundances are more predictive for </w:t>
+      </w:r>
+      <w:r>
+        <w:t>Na</w:t>
+      </w:r>
+      <w:r>
+        <w:rPr>
+          <w:vertAlign w:val="superscript"/>
+        </w:rPr>
+        <w:t>+</w:t>
+      </w:r>
+      <w:r>
+        <w:t xml:space="preserve"> levels and growth phase.</w:t>
       </w:r>
     </w:p>
     <w:p>
@@ -1264,8 +1574,20 @@
         <w:lastRenderedPageBreak/>
         <w:t xml:space="preserve">Supplementary Table 1: </w:t>
       </w:r>
-      <w:r>
-        <w:t>Number of distinct values each parameter takes during tuning process for each model. Each model with each parameter combination is trained with 10 distinct train-tune divisions of train&amp;tune subset. To find the best model mean score of those 10 independent runs are averaged.</w:t>
+      <w:commentRangeStart w:id="8"/>
+      <w:r>
+        <w:t>Number of distinct values each parameter takes during tuning process for each model.</w:t>
+      </w:r>
+      <w:commentRangeEnd w:id="8"/>
+      <w:r>
+        <w:rPr>
+          <w:rStyle w:val="CommentReference"/>
+          <w:rFonts w:eastAsiaTheme="minorEastAsia"/>
+        </w:rPr>
+        <w:commentReference w:id="8"/>
+      </w:r>
+      <w:r>
+        <w:t xml:space="preserve"> Each model with each parameter combination is trained with 10 distinct train-tune divisions of train&amp;tune subset. To find the best model mean score of those 10 independent runs are averaged.</w:t>
       </w:r>
     </w:p>
     <w:p/>
@@ -1860,6 +2182,208 @@
     </w:sectPr>
   </w:body>
 </w:document>
+</file>
+
+<file path=word/comments.xml><?xml version="1.0" encoding="utf-8"?>
+<w:comments xmlns:wpc="http://schemas.microsoft.com/office/word/2010/wordprocessingCanvas" xmlns:mo="http://schemas.microsoft.com/office/mac/office/2008/main" xmlns:mc="http://schemas.openxmlformats.org/markup-compatibility/2006" xmlns:mv="urn:schemas-microsoft-com:mac:vml" xmlns:o="urn:schemas-microsoft-com:office:office" xmlns:r="http://schemas.openxmlformats.org/officeDocument/2006/relationships" xmlns:m="http://schemas.openxmlformats.org/officeDocument/2006/math" xmlns:v="urn:schemas-microsoft-com:vml" xmlns:wp14="http://schemas.microsoft.com/office/word/2010/wordprocessingDrawing" xmlns:wp="http://schemas.openxmlformats.org/drawingml/2006/wordprocessingDrawing" xmlns:w10="urn:schemas-microsoft-com:office:word" xmlns:w="http://schemas.openxmlformats.org/wordprocessingml/2006/main" xmlns:w14="http://schemas.microsoft.com/office/word/2010/wordml" xmlns:w15="http://schemas.microsoft.com/office/word/2012/wordml" xmlns:wpg="http://schemas.microsoft.com/office/word/2010/wordprocessingGroup" xmlns:wpi="http://schemas.microsoft.com/office/word/2010/wordprocessingInk" xmlns:wne="http://schemas.microsoft.com/office/word/2006/wordml" xmlns:wps="http://schemas.microsoft.com/office/word/2010/wordprocessingShape" mc:Ignorable="w14 w15 wp14">
+  <w:comment w:id="0" w:author="Wilke, Claus O" w:date="2018-05-26T17:10:00Z" w:initials="WCO">
+    <w:p>
+      <w:pPr>
+        <w:pStyle w:val="CommentText"/>
+      </w:pPr>
+      <w:r>
+        <w:rPr>
+          <w:rStyle w:val="CommentReference"/>
+        </w:rPr>
+        <w:annotationRef/>
+      </w:r>
+      <w:r>
+        <w:t xml:space="preserve">Is this the result from </w:t>
+      </w:r>
+      <w:r>
+        <w:rPr>
+          <w:b/>
+          <w:bCs/>
+        </w:rPr>
+        <w:t>one</w:t>
+      </w:r>
+      <w:r>
+        <w:t xml:space="preserve"> of the 60 replicates? </w:t>
+      </w:r>
+      <w:r>
+        <w:t>If yes, please state so.</w:t>
+      </w:r>
+      <w:r>
+        <w:t xml:space="preserve"> </w:t>
+      </w:r>
+    </w:p>
+  </w:comment>
+  <w:comment w:id="1" w:author="Wilke, Claus O" w:date="2018-05-26T17:12:00Z" w:initials="WCO">
+    <w:p>
+      <w:pPr>
+        <w:pStyle w:val="CommentText"/>
+      </w:pPr>
+      <w:r>
+        <w:rPr>
+          <w:rStyle w:val="CommentReference"/>
+        </w:rPr>
+        <w:annotationRef/>
+      </w:r>
+      <w:r>
+        <w:t>Is this correct?</w:t>
+      </w:r>
+    </w:p>
+  </w:comment>
+  <w:comment w:id="2" w:author="Wilke, Claus O" w:date="2018-05-26T16:49:00Z" w:initials="WCO">
+    <w:p>
+      <w:pPr>
+        <w:pStyle w:val="CommentText"/>
+      </w:pPr>
+      <w:r>
+        <w:rPr>
+          <w:rStyle w:val="CommentReference"/>
+        </w:rPr>
+        <w:annotationRef/>
+      </w:r>
+      <w:r>
+        <w:t>Umut: This needs to be modified. “Sum of percentiles” makes no sense. First, I assume it’s “percent”. Second, though, a sum of percent makes no sense either. Would this be better as a mean?</w:t>
+      </w:r>
+      <w:r>
+        <w:t xml:space="preserve"> Finally, there are not enough details in the figure caption. I don’t know what this data is.</w:t>
+      </w:r>
+    </w:p>
+  </w:comment>
+  <w:comment w:id="3" w:author="Wilke, Claus O" w:date="2018-05-26T16:52:00Z" w:initials="WCO">
+    <w:p>
+      <w:pPr>
+        <w:pStyle w:val="CommentText"/>
+      </w:pPr>
+      <w:r>
+        <w:rPr>
+          <w:rStyle w:val="CommentReference"/>
+        </w:rPr>
+        <w:annotationRef/>
+      </w:r>
+      <w:r>
+        <w:t xml:space="preserve">Insufficient detail. </w:t>
+      </w:r>
+      <w:r>
+        <w:t xml:space="preserve">The figure caption should be similar to that of Figure 4. </w:t>
+      </w:r>
+      <w:r>
+        <w:t>And F1 score is missing.</w:t>
+      </w:r>
+      <w:r>
+        <w:t xml:space="preserve"> Also, Figure 4 reports % on diagonal instead of F1.</w:t>
+      </w:r>
+    </w:p>
+  </w:comment>
+  <w:comment w:id="4" w:author="Wilke, Claus O" w:date="2018-05-26T16:52:00Z" w:initials="WCO">
+    <w:p>
+      <w:pPr>
+        <w:pStyle w:val="CommentText"/>
+      </w:pPr>
+      <w:r>
+        <w:rPr>
+          <w:rStyle w:val="CommentReference"/>
+        </w:rPr>
+        <w:annotationRef/>
+      </w:r>
+      <w:r>
+        <w:t xml:space="preserve">Insufficient detail. </w:t>
+      </w:r>
+      <w:r>
+        <w:t xml:space="preserve">The figure caption should be similar to that of Figure 4. </w:t>
+      </w:r>
+      <w:r>
+        <w:t>And F1 score is missing.</w:t>
+      </w:r>
+      <w:r>
+        <w:t xml:space="preserve"> Also, Figure 4 reports % on diagonal instead of F1.</w:t>
+      </w:r>
+    </w:p>
+  </w:comment>
+  <w:comment w:id="5" w:author="Wilke, Claus O" w:date="2018-05-26T16:52:00Z" w:initials="WCO">
+    <w:p>
+      <w:pPr>
+        <w:pStyle w:val="CommentText"/>
+      </w:pPr>
+      <w:r>
+        <w:rPr>
+          <w:rStyle w:val="CommentReference"/>
+        </w:rPr>
+        <w:annotationRef/>
+      </w:r>
+      <w:r>
+        <w:t xml:space="preserve">Insufficient detail. </w:t>
+      </w:r>
+      <w:r>
+        <w:t xml:space="preserve">The figure caption should be similar to that of Figure 4. </w:t>
+      </w:r>
+      <w:r>
+        <w:t>And F1 score is missing.</w:t>
+      </w:r>
+      <w:r>
+        <w:t xml:space="preserve"> Also, Figure 4 reports % on diagonal instead of F1.</w:t>
+      </w:r>
+    </w:p>
+  </w:comment>
+  <w:comment w:id="6" w:author="Wilke, Claus O" w:date="2018-05-26T18:15:00Z" w:initials="WCO">
+    <w:p>
+      <w:pPr>
+        <w:pStyle w:val="CommentText"/>
+      </w:pPr>
+      <w:r>
+        <w:rPr>
+          <w:rStyle w:val="CommentReference"/>
+        </w:rPr>
+        <w:annotationRef/>
+      </w:r>
+      <w:r>
+        <w:t>Does this correspond to Figure 7? Was it done on only the samples with both mRNA and protein abundances?</w:t>
+      </w:r>
+      <w:bookmarkStart w:id="7" w:name="_GoBack"/>
+      <w:bookmarkEnd w:id="7"/>
+    </w:p>
+  </w:comment>
+  <w:comment w:id="8" w:author="Wilke, Claus O" w:date="2018-05-26T17:00:00Z" w:initials="WCO">
+    <w:p>
+      <w:pPr>
+        <w:pStyle w:val="CommentText"/>
+      </w:pPr>
+      <w:r>
+        <w:rPr>
+          <w:rStyle w:val="CommentReference"/>
+        </w:rPr>
+        <w:annotationRef/>
+      </w:r>
+      <w:r>
+        <w:t>I don’t understand this table. But I’m also not sure it is needed.</w:t>
+      </w:r>
+    </w:p>
+  </w:comment>
+</w:comments>
+</file>
+
+<file path=word/commentsExtended.xml><?xml version="1.0" encoding="utf-8"?>
+<w15:commentsEx xmlns:wpc="http://schemas.microsoft.com/office/word/2010/wordprocessingCanvas" xmlns:mo="http://schemas.microsoft.com/office/mac/office/2008/main" xmlns:mc="http://schemas.openxmlformats.org/markup-compatibility/2006" xmlns:mv="urn:schemas-microsoft-com:mac:vml" xmlns:o="urn:schemas-microsoft-com:office:office" xmlns:r="http://schemas.openxmlformats.org/officeDocument/2006/relationships" xmlns:m="http://schemas.openxmlformats.org/officeDocument/2006/math" xmlns:v="urn:schemas-microsoft-com:vml" xmlns:wp14="http://schemas.microsoft.com/office/word/2010/wordprocessingDrawing" xmlns:wp="http://schemas.openxmlformats.org/drawingml/2006/wordprocessingDrawing" xmlns:w10="urn:schemas-microsoft-com:office:word" xmlns:w="http://schemas.openxmlformats.org/wordprocessingml/2006/main" xmlns:w14="http://schemas.microsoft.com/office/word/2010/wordml" xmlns:w15="http://schemas.microsoft.com/office/word/2012/wordml" xmlns:wpg="http://schemas.microsoft.com/office/word/2010/wordprocessingGroup" xmlns:wpi="http://schemas.microsoft.com/office/word/2010/wordprocessingInk" xmlns:wne="http://schemas.microsoft.com/office/word/2006/wordml" xmlns:wps="http://schemas.microsoft.com/office/word/2010/wordprocessingShape" mc:Ignorable="w14 w15 wp14">
+  <w15:commentEx w15:paraId="0F05FEF9" w15:done="0"/>
+  <w15:commentEx w15:paraId="35CF89B6" w15:done="0"/>
+  <w15:commentEx w15:paraId="29E5B9E5" w15:done="0"/>
+  <w15:commentEx w15:paraId="1C756165" w15:done="0"/>
+  <w15:commentEx w15:paraId="0FF770A9" w15:done="0"/>
+  <w15:commentEx w15:paraId="2A8AC87A" w15:done="0"/>
+  <w15:commentEx w15:paraId="03BE6EF1" w15:done="0"/>
+  <w15:commentEx w15:paraId="20793D4C" w15:done="0"/>
+</w15:commentsEx>
+</file>
+
+<file path=word/people.xml><?xml version="1.0" encoding="utf-8"?>
+<w15:people xmlns:wpc="http://schemas.microsoft.com/office/word/2010/wordprocessingCanvas" xmlns:mo="http://schemas.microsoft.com/office/mac/office/2008/main" xmlns:mc="http://schemas.openxmlformats.org/markup-compatibility/2006" xmlns:mv="urn:schemas-microsoft-com:mac:vml" xmlns:o="urn:schemas-microsoft-com:office:office" xmlns:r="http://schemas.openxmlformats.org/officeDocument/2006/relationships" xmlns:m="http://schemas.openxmlformats.org/officeDocument/2006/math" xmlns:v="urn:schemas-microsoft-com:vml" xmlns:wp14="http://schemas.microsoft.com/office/word/2010/wordprocessingDrawing" xmlns:wp="http://schemas.openxmlformats.org/drawingml/2006/wordprocessingDrawing" xmlns:w10="urn:schemas-microsoft-com:office:word" xmlns:w="http://schemas.openxmlformats.org/wordprocessingml/2006/main" xmlns:w14="http://schemas.microsoft.com/office/word/2010/wordml" xmlns:w15="http://schemas.microsoft.com/office/word/2012/wordml" xmlns:wpg="http://schemas.microsoft.com/office/word/2010/wordprocessingGroup" xmlns:wpi="http://schemas.microsoft.com/office/word/2010/wordprocessingInk" xmlns:wne="http://schemas.microsoft.com/office/word/2006/wordml" xmlns:wps="http://schemas.microsoft.com/office/word/2010/wordprocessingShape" mc:Ignorable="w14 w15 wp14">
+  <w15:person w15:author="Wilke, Claus O">
+    <w15:presenceInfo w15:providerId="None" w15:userId="Wilke, Claus O"/>
+  </w15:person>
+</w15:people>
 </file>
 
 <file path=word/styles.xml><?xml version="1.0" encoding="utf-8"?>
@@ -2519,6 +3043,49 @@
       <w:rFonts w:eastAsiaTheme="minorEastAsia"/>
     </w:rPr>
   </w:style>
+  <w:style w:type="paragraph" w:styleId="CommentSubject">
+    <w:name w:val="annotation subject"/>
+    <w:basedOn w:val="CommentText"/>
+    <w:next w:val="CommentText"/>
+    <w:link w:val="CommentSubjectChar"/>
+    <w:uiPriority w:val="99"/>
+    <w:semiHidden/>
+    <w:unhideWhenUsed/>
+    <w:rsid w:val="00960D84"/>
+    <w:rPr>
+      <w:rFonts w:eastAsiaTheme="minorHAnsi"/>
+      <w:b/>
+      <w:bCs/>
+      <w:sz w:val="20"/>
+      <w:szCs w:val="20"/>
+    </w:rPr>
+  </w:style>
+  <w:style w:type="character" w:customStyle="1" w:styleId="CommentSubjectChar">
+    <w:name w:val="Comment Subject Char"/>
+    <w:basedOn w:val="CommentTextChar"/>
+    <w:link w:val="CommentSubject"/>
+    <w:uiPriority w:val="99"/>
+    <w:semiHidden/>
+    <w:rsid w:val="00960D84"/>
+    <w:rPr>
+      <w:rFonts w:eastAsiaTheme="minorEastAsia"/>
+      <w:b/>
+      <w:bCs/>
+      <w:sz w:val="20"/>
+      <w:szCs w:val="20"/>
+    </w:rPr>
+  </w:style>
+  <w:style w:type="character" w:styleId="Strong">
+    <w:name w:val="Strong"/>
+    <w:basedOn w:val="DefaultParagraphFont"/>
+    <w:uiPriority w:val="22"/>
+    <w:qFormat/>
+    <w:rsid w:val="00D37712"/>
+    <w:rPr>
+      <w:b/>
+      <w:bCs/>
+    </w:rPr>
+  </w:style>
 </w:styles>
 </file>
 

</xml_diff>

<commit_message>
small changes on figures
I made multiple changes on figures mostly on supplementary file
</commit_message>
<xml_diff>
--- a/text/Supplementary file.docx
+++ b/text/Supplementary file.docx
@@ -1,6 +1,6 @@
 
 <file path=word/document.xml><?xml version="1.0" encoding="utf-8"?>
-<w:document xmlns:wpc="http://schemas.microsoft.com/office/word/2010/wordprocessingCanvas" xmlns:mo="http://schemas.microsoft.com/office/mac/office/2008/main" xmlns:mc="http://schemas.openxmlformats.org/markup-compatibility/2006" xmlns:mv="urn:schemas-microsoft-com:mac:vml" xmlns:o="urn:schemas-microsoft-com:office:office" xmlns:r="http://schemas.openxmlformats.org/officeDocument/2006/relationships" xmlns:m="http://schemas.openxmlformats.org/officeDocument/2006/math" xmlns:v="urn:schemas-microsoft-com:vml" xmlns:wp14="http://schemas.microsoft.com/office/word/2010/wordprocessingDrawing" xmlns:wp="http://schemas.openxmlformats.org/drawingml/2006/wordprocessingDrawing" xmlns:w10="urn:schemas-microsoft-com:office:word" xmlns:w="http://schemas.openxmlformats.org/wordprocessingml/2006/main" xmlns:w14="http://schemas.microsoft.com/office/word/2010/wordml" xmlns:w15="http://schemas.microsoft.com/office/word/2012/wordml" xmlns:wpg="http://schemas.microsoft.com/office/word/2010/wordprocessingGroup" xmlns:wpi="http://schemas.microsoft.com/office/word/2010/wordprocessingInk" xmlns:wne="http://schemas.microsoft.com/office/word/2006/wordml" xmlns:wps="http://schemas.microsoft.com/office/word/2010/wordprocessingShape" mc:Ignorable="w14 w15 wp14">
+<w:document xmlns:wpc="http://schemas.microsoft.com/office/word/2010/wordprocessingCanvas" xmlns:cx="http://schemas.microsoft.com/office/drawing/2014/chartex" xmlns:cx1="http://schemas.microsoft.com/office/drawing/2015/9/8/chartex" xmlns:cx2="http://schemas.microsoft.com/office/drawing/2015/10/21/chartex" xmlns:cx3="http://schemas.microsoft.com/office/drawing/2016/5/9/chartex" xmlns:cx4="http://schemas.microsoft.com/office/drawing/2016/5/10/chartex" xmlns:cx5="http://schemas.microsoft.com/office/drawing/2016/5/11/chartex" xmlns:cx6="http://schemas.microsoft.com/office/drawing/2016/5/12/chartex" xmlns:cx7="http://schemas.microsoft.com/office/drawing/2016/5/13/chartex" xmlns:cx8="http://schemas.microsoft.com/office/drawing/2016/5/14/chartex" xmlns:mc="http://schemas.openxmlformats.org/markup-compatibility/2006" xmlns:aink="http://schemas.microsoft.com/office/drawing/2016/ink" xmlns:am3d="http://schemas.microsoft.com/office/drawing/2017/model3d" xmlns:o="urn:schemas-microsoft-com:office:office" xmlns:r="http://schemas.openxmlformats.org/officeDocument/2006/relationships" xmlns:m="http://schemas.openxmlformats.org/officeDocument/2006/math" xmlns:v="urn:schemas-microsoft-com:vml" xmlns:wp14="http://schemas.microsoft.com/office/word/2010/wordprocessingDrawing" xmlns:wp="http://schemas.openxmlformats.org/drawingml/2006/wordprocessingDrawing" xmlns:w10="urn:schemas-microsoft-com:office:word" xmlns:w="http://schemas.openxmlformats.org/wordprocessingml/2006/main" xmlns:w14="http://schemas.microsoft.com/office/word/2010/wordml" xmlns:w15="http://schemas.microsoft.com/office/word/2012/wordml" xmlns:w16cid="http://schemas.microsoft.com/office/word/2016/wordml/cid" xmlns:w16se="http://schemas.microsoft.com/office/word/2015/wordml/symex" xmlns:wpg="http://schemas.microsoft.com/office/word/2010/wordprocessingGroup" xmlns:wpi="http://schemas.microsoft.com/office/word/2010/wordprocessingInk" xmlns:wne="http://schemas.microsoft.com/office/word/2006/wordml" xmlns:wps="http://schemas.microsoft.com/office/word/2010/wordprocessingShape" mc:Ignorable="w14 w15 w16se w16cid wp14">
   <w:body>
     <w:p>
       <w:pPr>
@@ -244,6 +244,7 @@
         <w:t>Supplementary figure 1</w:t>
       </w:r>
       <w:commentRangeStart w:id="0"/>
+      <w:commentRangeStart w:id="1"/>
       <w:r>
         <w:rPr>
           <w:b/>
@@ -257,7 +258,13 @@
         <w:t xml:space="preserve">Tuning results for </w:t>
       </w:r>
       <w:r>
-        <w:t xml:space="preserve">predictions based on mRNA data. </w:t>
+        <w:t>predictions based on mRNA data</w:t>
+      </w:r>
+      <w:r>
+        <w:t>, generated from one of 60 independent runs and chosen for demonstration purposes</w:t>
+      </w:r>
+      <w:r>
+        <w:t xml:space="preserve">. </w:t>
       </w:r>
       <w:commentRangeEnd w:id="0"/>
       <w:r>
@@ -267,28 +274,6 @@
         </w:rPr>
         <w:commentReference w:id="0"/>
       </w:r>
-      <w:r>
-        <w:t xml:space="preserve">Model performance </w:t>
-      </w:r>
-      <w:commentRangeStart w:id="1"/>
-      <w:r>
-        <w:t xml:space="preserve">is measured as the mean </w:t>
-      </w:r>
-      <w:r>
-        <w:rPr>
-          <w:i/>
-        </w:rPr>
-        <w:t>F</w:t>
-      </w:r>
-      <w:r>
-        <w:rPr>
-          <w:vertAlign w:val="subscript"/>
-        </w:rPr>
-        <w:t>1</w:t>
-      </w:r>
-      <w:r>
-        <w:t xml:space="preserve"> score over 10 independent tuning runs</w:t>
-      </w:r>
       <w:commentRangeEnd w:id="1"/>
       <w:r>
         <w:rPr>
@@ -298,6 +283,45 @@
         <w:commentReference w:id="1"/>
       </w:r>
       <w:r>
+        <w:t xml:space="preserve">Model performance </w:t>
+      </w:r>
+      <w:commentRangeStart w:id="2"/>
+      <w:commentRangeStart w:id="3"/>
+      <w:r>
+        <w:t xml:space="preserve">is measured as the mean </w:t>
+      </w:r>
+      <w:r>
+        <w:rPr>
+          <w:i/>
+        </w:rPr>
+        <w:t>F</w:t>
+      </w:r>
+      <w:r>
+        <w:rPr>
+          <w:vertAlign w:val="subscript"/>
+        </w:rPr>
+        <w:t>1</w:t>
+      </w:r>
+      <w:r>
+        <w:t xml:space="preserve"> score over 10 independent tuning runs</w:t>
+      </w:r>
+      <w:commentRangeEnd w:id="2"/>
+      <w:r>
+        <w:rPr>
+          <w:rStyle w:val="CommentReference"/>
+          <w:rFonts w:eastAsiaTheme="minorEastAsia"/>
+        </w:rPr>
+        <w:commentReference w:id="2"/>
+      </w:r>
+      <w:commentRangeEnd w:id="3"/>
+      <w:r>
+        <w:rPr>
+          <w:rStyle w:val="CommentReference"/>
+          <w:rFonts w:eastAsiaTheme="minorEastAsia"/>
+        </w:rPr>
+        <w:commentReference w:id="3"/>
+      </w:r>
+      <w:r>
         <w:t>. Higher performance numbers are better. (A) Tuning results for SVMs with linear kernel. Only the cost parameter was tuned.</w:t>
       </w:r>
       <w:r>
@@ -316,13 +340,29 @@
         <w:t xml:space="preserve"> </w:t>
       </w:r>
       <w:r>
-        <w:t xml:space="preserve">Tuning results for SVMs with sigmoidal kernel. The cost and gamma parameters were tuned. The red dot indicates the winning parameter combination. (D) Tuning results for random forest models. The mtry, nodesize, and ntrees </w:t>
+        <w:t xml:space="preserve">Tuning results for SVMs with sigmoidal kernel. The cost and gamma parameters were tuned. The red dot indicates the winning parameter combination. (D) Tuning results for random forest models. The mtry, nodesize, and </w:t>
+      </w:r>
+      <w:proofErr w:type="spellStart"/>
+      <w:r>
+        <w:t>ntrees</w:t>
+      </w:r>
+      <w:proofErr w:type="spellEnd"/>
+      <w:r>
+        <w:t xml:space="preserve"> </w:t>
       </w:r>
       <w:r>
         <w:t>parameter</w:t>
       </w:r>
       <w:r>
-        <w:t>s were tuned. We used three values for ntrees, 1000, 5000, and 10000, shown as three separate panels. The red dot indicates the winning parameter combination.</w:t>
+        <w:t xml:space="preserve">s were tuned. We used three values for </w:t>
+      </w:r>
+      <w:proofErr w:type="spellStart"/>
+      <w:r>
+        <w:t>ntrees</w:t>
+      </w:r>
+      <w:proofErr w:type="spellEnd"/>
+      <w:r>
+        <w:t>, 1000, 5000, and 10000, shown as three separate panels. The red dot indicates the winning parameter combination.</w:t>
       </w:r>
     </w:p>
     <w:p>
@@ -369,7 +409,7 @@
                     <pic:cNvPicPr/>
                   </pic:nvPicPr>
                   <pic:blipFill>
-                    <a:blip r:embed="rId8" cstate="print">
+                    <a:blip r:embed="rId9" cstate="print">
                       <a:extLst>
                         <a:ext uri="{28A0092B-C50C-407E-A947-70E740481C1C}">
                           <a14:useLocalDpi xmlns:a14="http://schemas.microsoft.com/office/drawing/2010/main" val="0"/>
@@ -455,13 +495,29 @@
         <w:t xml:space="preserve"> </w:t>
       </w:r>
       <w:r>
-        <w:t xml:space="preserve">Tuning results for SVMs with sigmoidal kernel. The cost and gamma parameters were tuned. The red dot indicates the winning parameter combination. (D) Tuning results for random forest models. The mtry, nodesize, and ntrees </w:t>
+        <w:t xml:space="preserve">Tuning results for SVMs with sigmoidal kernel. The cost and gamma parameters were tuned. The red dot indicates the winning parameter combination. (D) Tuning results for random forest models. The mtry, nodesize, and </w:t>
+      </w:r>
+      <w:proofErr w:type="spellStart"/>
+      <w:r>
+        <w:t>ntrees</w:t>
+      </w:r>
+      <w:proofErr w:type="spellEnd"/>
+      <w:r>
+        <w:t xml:space="preserve"> </w:t>
       </w:r>
       <w:r>
         <w:t>parameter</w:t>
       </w:r>
       <w:r>
-        <w:t>s were tuned. We used three values for ntrees, 1000, 5000, and 10000, shown as three separate panels. The red dot indicates the winning parameter combination.</w:t>
+        <w:t xml:space="preserve">s were tuned. We used three values for </w:t>
+      </w:r>
+      <w:proofErr w:type="spellStart"/>
+      <w:r>
+        <w:t>ntrees</w:t>
+      </w:r>
+      <w:proofErr w:type="spellEnd"/>
+      <w:r>
+        <w:t>, 1000, 5000, and 10000, shown as three separate panels. The red dot indicates the winning parameter combination.</w:t>
       </w:r>
     </w:p>
     <w:p>
@@ -526,7 +582,7 @@
                     <pic:cNvPicPr/>
                   </pic:nvPicPr>
                   <pic:blipFill>
-                    <a:blip r:embed="rId9" cstate="print">
+                    <a:blip r:embed="rId10" cstate="print">
                       <a:extLst>
                         <a:ext uri="{28A0092B-C50C-407E-A947-70E740481C1C}">
                           <a14:useLocalDpi xmlns:a14="http://schemas.microsoft.com/office/drawing/2010/main" val="0"/>
@@ -625,18 +681,10 @@
         </w:rPr>
         <w:lastRenderedPageBreak/>
         <w:drawing>
-          <wp:anchor distT="0" distB="0" distL="114300" distR="114300" simplePos="0" relativeHeight="251660288" behindDoc="0" locked="0" layoutInCell="1" allowOverlap="1" wp14:anchorId="0E674B8E" wp14:editId="26DCF271">
-            <wp:simplePos x="0" y="0"/>
-            <wp:positionH relativeFrom="margin">
-              <wp:align>center</wp:align>
-            </wp:positionH>
-            <wp:positionV relativeFrom="paragraph">
-              <wp:posOffset>0</wp:posOffset>
-            </wp:positionV>
-            <wp:extent cx="5394960" cy="2458463"/>
+          <wp:inline distT="0" distB="0" distL="0" distR="0" wp14:anchorId="49311240" wp14:editId="4266A286">
+            <wp:extent cx="5943600" cy="2704465"/>
             <wp:effectExtent l="0" t="0" r="0" b="0"/>
-            <wp:wrapTopAndBottom/>
-            <wp:docPr id="13" name="Picture 13"/>
+            <wp:docPr id="6" name="Picture 6"/>
             <wp:cNvGraphicFramePr>
               <a:graphicFrameLocks xmlns:a="http://schemas.openxmlformats.org/drawingml/2006/main" noChangeAspect="1"/>
             </wp:cNvGraphicFramePr>
@@ -644,132 +692,7 @@
               <a:graphicData uri="http://schemas.openxmlformats.org/drawingml/2006/picture">
                 <pic:pic xmlns:pic="http://schemas.openxmlformats.org/drawingml/2006/picture">
                   <pic:nvPicPr>
-                    <pic:cNvPr id="13" name="combined_corrext_prediction.pdf"/>
-                    <pic:cNvPicPr/>
-                  </pic:nvPicPr>
-                  <pic:blipFill>
-                    <a:blip r:embed="rId10">
-                      <a:extLst>
-                        <a:ext uri="{28A0092B-C50C-407E-A947-70E740481C1C}">
-                          <a14:useLocalDpi xmlns:a14="http://schemas.microsoft.com/office/drawing/2010/main" val="0"/>
-                        </a:ext>
-                      </a:extLst>
-                    </a:blip>
-                    <a:stretch>
-                      <a:fillRect/>
-                    </a:stretch>
-                  </pic:blipFill>
-                  <pic:spPr>
-                    <a:xfrm>
-                      <a:off x="0" y="0"/>
-                      <a:ext cx="5394960" cy="2458463"/>
-                    </a:xfrm>
-                    <a:prstGeom prst="rect">
-                      <a:avLst/>
-                    </a:prstGeom>
-                  </pic:spPr>
-                </pic:pic>
-              </a:graphicData>
-            </a:graphic>
-            <wp14:sizeRelH relativeFrom="page">
-              <wp14:pctWidth>0</wp14:pctWidth>
-            </wp14:sizeRelH>
-            <wp14:sizeRelV relativeFrom="page">
-              <wp14:pctHeight>0</wp14:pctHeight>
-            </wp14:sizeRelV>
-          </wp:anchor>
-        </w:drawing>
-      </w:r>
-    </w:p>
-    <w:p>
-      <w:commentRangeStart w:id="2"/>
-      <w:r>
-        <w:rPr>
-          <w:b/>
-        </w:rPr>
-        <w:t>Supplementary figure 4.</w:t>
-      </w:r>
-      <w:commentRangeEnd w:id="2"/>
-      <w:r>
-        <w:rPr>
-          <w:rStyle w:val="CommentReference"/>
-          <w:rFonts w:eastAsiaTheme="minorEastAsia"/>
-        </w:rPr>
-        <w:commentReference w:id="2"/>
-      </w:r>
-      <w:r>
-        <w:rPr>
-          <w:b/>
-        </w:rPr>
-        <w:t xml:space="preserve"> </w:t>
-      </w:r>
-      <w:r>
-        <w:t>The error count distribution for mRNA (A) and protein (B) confusion matrixes</w:t>
-      </w:r>
-      <w:r>
-        <w:rPr>
-          <w:highlight w:val="yellow"/>
-        </w:rPr>
-        <w:t>.</w:t>
-      </w:r>
-      <w:r>
-        <w:rPr>
-          <w:highlight w:val="yellow"/>
-        </w:rPr>
-        <w:t xml:space="preserve"> </w:t>
-      </w:r>
-      <w:r>
-        <w:rPr>
-          <w:i/>
-          <w:highlight w:val="yellow"/>
-        </w:rPr>
-        <w:t>This needs some more text to explain that 4 correct predictions means 0 errors, 3 mean 1 error, etc. Maybe better to write “number of false predictions” along the x axis.</w:t>
-      </w:r>
-      <w:r>
-        <w:br w:type="page"/>
-      </w:r>
-    </w:p>
-    <w:p>
-      <w:pPr>
-        <w:rPr>
-          <w:sz w:val="14"/>
-        </w:rPr>
-      </w:pPr>
-    </w:p>
-    <w:p>
-      <w:pPr>
-        <w:rPr>
-          <w:sz w:val="14"/>
-        </w:rPr>
-      </w:pPr>
-    </w:p>
-    <w:p>
-      <w:pPr>
-        <w:tabs>
-          <w:tab w:val="left" w:pos="7376"/>
-        </w:tabs>
-        <w:rPr>
-          <w:sz w:val="14"/>
-        </w:rPr>
-      </w:pPr>
-      <w:r>
-        <w:rPr>
-          <w:noProof/>
-          <w:sz w:val="14"/>
-        </w:rPr>
-        <w:drawing>
-          <wp:inline distT="0" distB="0" distL="0" distR="0" wp14:anchorId="64BC8840" wp14:editId="0FBF4A02">
-            <wp:extent cx="5943600" cy="3819525"/>
-            <wp:effectExtent l="0" t="0" r="0" b="0"/>
-            <wp:docPr id="2" name="Picture 2"/>
-            <wp:cNvGraphicFramePr>
-              <a:graphicFrameLocks xmlns:a="http://schemas.openxmlformats.org/drawingml/2006/main" noChangeAspect="1"/>
-            </wp:cNvGraphicFramePr>
-            <a:graphic xmlns:a="http://schemas.openxmlformats.org/drawingml/2006/main">
-              <a:graphicData uri="http://schemas.openxmlformats.org/drawingml/2006/picture">
-                <pic:pic xmlns:pic="http://schemas.openxmlformats.org/drawingml/2006/picture">
-                  <pic:nvPicPr>
-                    <pic:cNvPr id="2" name="fig_int_mRNA.pdf"/>
+                    <pic:cNvPr id="6" name="combined_correct_prediction.pdf"/>
                     <pic:cNvPicPr/>
                   </pic:nvPicPr>
                   <pic:blipFill>
@@ -787,7 +710,7 @@
                   <pic:spPr>
                     <a:xfrm>
                       <a:off x="0" y="0"/>
-                      <a:ext cx="5943600" cy="3819525"/>
+                      <a:ext cx="5943600" cy="2704465"/>
                     </a:xfrm>
                     <a:prstGeom prst="rect">
                       <a:avLst/>
@@ -801,6 +724,93 @@
       </w:r>
     </w:p>
     <w:p>
+      <w:commentRangeStart w:id="4"/>
+      <w:commentRangeStart w:id="5"/>
+      <w:r>
+        <w:rPr>
+          <w:b/>
+        </w:rPr>
+        <w:t>Supplementary figure 4.</w:t>
+      </w:r>
+      <w:commentRangeEnd w:id="4"/>
+      <w:r>
+        <w:rPr>
+          <w:rStyle w:val="CommentReference"/>
+          <w:rFonts w:eastAsiaTheme="minorEastAsia"/>
+        </w:rPr>
+        <w:commentReference w:id="4"/>
+      </w:r>
+      <w:commentRangeEnd w:id="5"/>
+      <w:r>
+        <w:rPr>
+          <w:rStyle w:val="CommentReference"/>
+          <w:rFonts w:eastAsiaTheme="minorEastAsia"/>
+        </w:rPr>
+        <w:commentReference w:id="5"/>
+      </w:r>
+      <w:r>
+        <w:rPr>
+          <w:b/>
+        </w:rPr>
+        <w:t xml:space="preserve"> </w:t>
+      </w:r>
+      <w:r>
+        <w:t>The error count distribution for mRNA (A) and protein (B) confusion matrixes</w:t>
+      </w:r>
+      <w:r>
+        <w:rPr>
+          <w:highlight w:val="yellow"/>
+        </w:rPr>
+        <w:t>.</w:t>
+      </w:r>
+      <w:r>
+        <w:rPr>
+          <w:highlight w:val="yellow"/>
+        </w:rPr>
+        <w:t xml:space="preserve"> </w:t>
+      </w:r>
+      <w:r>
+        <w:rPr>
+          <w:i/>
+          <w:highlight w:val="yellow"/>
+        </w:rPr>
+        <w:t xml:space="preserve">This needs some more text to explain that 4 correct predictions </w:t>
+      </w:r>
+      <w:proofErr w:type="gramStart"/>
+      <w:r>
+        <w:rPr>
+          <w:i/>
+          <w:highlight w:val="yellow"/>
+        </w:rPr>
+        <w:t>means</w:t>
+      </w:r>
+      <w:proofErr w:type="gramEnd"/>
+      <w:r>
+        <w:rPr>
+          <w:i/>
+          <w:highlight w:val="yellow"/>
+        </w:rPr>
+        <w:t xml:space="preserve"> 0 errors, 3 mean 1 error, etc. Maybe better to write “number of false predictions” along the x axis.</w:t>
+      </w:r>
+      <w:r>
+        <w:br w:type="page"/>
+      </w:r>
+    </w:p>
+    <w:p>
+      <w:pPr>
+        <w:rPr>
+          <w:sz w:val="14"/>
+        </w:rPr>
+      </w:pPr>
+    </w:p>
+    <w:p>
+      <w:pPr>
+        <w:rPr>
+          <w:sz w:val="14"/>
+        </w:rPr>
+      </w:pPr>
+    </w:p>
+    <w:p>
       <w:pPr>
         <w:tabs>
           <w:tab w:val="left" w:pos="7376"/>
@@ -809,103 +819,16 @@
           <w:sz w:val="14"/>
         </w:rPr>
       </w:pPr>
-    </w:p>
-    <w:p>
-      <w:pPr>
-        <w:tabs>
-          <w:tab w:val="left" w:pos="7376"/>
-        </w:tabs>
-        <w:rPr>
-          <w:sz w:val="14"/>
-        </w:rPr>
-      </w:pPr>
-    </w:p>
-    <w:p>
-      <w:pPr>
-        <w:tabs>
-          <w:tab w:val="left" w:pos="7376"/>
-        </w:tabs>
-      </w:pPr>
-    </w:p>
-    <w:p>
-      <w:pPr>
-        <w:tabs>
-          <w:tab w:val="left" w:pos="7376"/>
-        </w:tabs>
-        <w:rPr>
-          <w:sz w:val="14"/>
-        </w:rPr>
-      </w:pPr>
-      <w:r>
-        <w:rPr>
-          <w:b/>
-        </w:rPr>
-        <w:t xml:space="preserve">Supplementary figure </w:t>
-      </w:r>
-      <w:r>
-        <w:rPr>
-          <w:b/>
-        </w:rPr>
-        <w:t>5</w:t>
-      </w:r>
-      <w:r>
-        <w:rPr>
-          <w:b/>
-        </w:rPr>
-        <w:t xml:space="preserve">. </w:t>
-      </w:r>
-      <w:commentRangeStart w:id="3"/>
-      <w:r>
-        <w:t xml:space="preserve">Complex predictions with intersection mRNA data. </w:t>
-      </w:r>
-      <w:r>
-        <w:t>Corresponding multivariate F1 score is</w:t>
-      </w:r>
-      <w:r>
-        <w:t xml:space="preserve"> xx</w:t>
-      </w:r>
-      <w:commentRangeEnd w:id="3"/>
-      <w:r>
-        <w:rPr>
-          <w:rStyle w:val="CommentReference"/>
-          <w:rFonts w:eastAsiaTheme="minorEastAsia"/>
-        </w:rPr>
-        <w:commentReference w:id="3"/>
-      </w:r>
-    </w:p>
-    <w:p>
-      <w:pPr>
-        <w:rPr>
-          <w:sz w:val="14"/>
-        </w:rPr>
-      </w:pPr>
-      <w:r>
-        <w:rPr>
-          <w:sz w:val="14"/>
-        </w:rPr>
-        <w:br w:type="page"/>
-      </w:r>
-    </w:p>
-    <w:p>
-      <w:pPr>
-        <w:tabs>
-          <w:tab w:val="left" w:pos="7376"/>
-        </w:tabs>
-        <w:rPr>
-          <w:sz w:val="14"/>
-        </w:rPr>
-      </w:pPr>
       <w:r>
         <w:rPr>
           <w:noProof/>
           <w:sz w:val="14"/>
         </w:rPr>
-        <w:lastRenderedPageBreak/>
         <w:drawing>
-          <wp:inline distT="0" distB="0" distL="0" distR="0" wp14:anchorId="31C40EB6" wp14:editId="7DA4194C">
+          <wp:inline distT="0" distB="0" distL="0" distR="0" wp14:anchorId="68656B86" wp14:editId="15CCFAAF">
             <wp:extent cx="5943600" cy="3819525"/>
-            <wp:effectExtent l="0" t="0" r="0" b="0"/>
-            <wp:docPr id="3" name="Picture 3"/>
+            <wp:effectExtent l="0" t="0" r="0" b="3175"/>
+            <wp:docPr id="7" name="Picture 7"/>
             <wp:cNvGraphicFramePr>
               <a:graphicFrameLocks xmlns:a="http://schemas.openxmlformats.org/drawingml/2006/main" noChangeAspect="1"/>
             </wp:cNvGraphicFramePr>
@@ -913,7 +836,7 @@
               <a:graphicData uri="http://schemas.openxmlformats.org/drawingml/2006/picture">
                 <pic:pic xmlns:pic="http://schemas.openxmlformats.org/drawingml/2006/picture">
                   <pic:nvPicPr>
-                    <pic:cNvPr id="3" name="fig_protein.pdf"/>
+                    <pic:cNvPr id="7" name="fig_withLegend_int_mRNA.pdf"/>
                     <pic:cNvPicPr/>
                   </pic:nvPicPr>
                   <pic:blipFill>
@@ -970,52 +893,6 @@
           <w:tab w:val="left" w:pos="7376"/>
         </w:tabs>
       </w:pPr>
-      <w:commentRangeStart w:id="4"/>
-      <w:r>
-        <w:rPr>
-          <w:b/>
-        </w:rPr>
-        <w:t xml:space="preserve">Supplementary figure </w:t>
-      </w:r>
-      <w:r>
-        <w:rPr>
-          <w:b/>
-        </w:rPr>
-        <w:t>6</w:t>
-      </w:r>
-      <w:r>
-        <w:rPr>
-          <w:b/>
-        </w:rPr>
-        <w:t xml:space="preserve">. </w:t>
-      </w:r>
-      <w:r>
-        <w:t>Complex predictions with intersection protein data. Corresponding multivariate F1 score is</w:t>
-      </w:r>
-      <w:r>
-        <w:t xml:space="preserve"> xx</w:t>
-      </w:r>
-      <w:commentRangeEnd w:id="4"/>
-      <w:r>
-        <w:rPr>
-          <w:rStyle w:val="CommentReference"/>
-          <w:rFonts w:eastAsiaTheme="minorEastAsia"/>
-        </w:rPr>
-        <w:commentReference w:id="4"/>
-      </w:r>
-    </w:p>
-    <w:p>
-      <w:pPr>
-        <w:rPr>
-          <w:sz w:val="14"/>
-        </w:rPr>
-      </w:pPr>
-      <w:r>
-        <w:rPr>
-          <w:sz w:val="14"/>
-        </w:rPr>
-        <w:br w:type="page"/>
-      </w:r>
     </w:p>
     <w:p>
       <w:pPr>
@@ -1024,21 +901,115 @@
         </w:tabs>
         <w:rPr>
           <w:b/>
-          <w:sz w:val="14"/>
-        </w:rPr>
-      </w:pPr>
-      <w:r>
-        <w:rPr>
-          <w:b/>
+        </w:rPr>
+      </w:pPr>
+      <w:r>
+        <w:rPr>
+          <w:b/>
+        </w:rPr>
+        <w:t>Supplementary figure 5</w:t>
+      </w:r>
+      <w:r>
+        <w:rPr>
+          <w:b/>
+        </w:rPr>
+        <w:t>.</w:t>
+      </w:r>
+      <w:r>
+        <w:rPr>
+          <w:b/>
+        </w:rPr>
+        <w:t xml:space="preserve"> </w:t>
+      </w:r>
+      <w:r>
+        <w:rPr>
+          <w:b/>
+        </w:rPr>
+        <w:t xml:space="preserve">Prediction accuracy for specific growth conditions for intersection mRNA data. </w:t>
+      </w:r>
+      <w:r>
+        <w:t xml:space="preserve">Rows represent true conditions and columns represent predicted conditions. The numbers in the cells and the shading of the cells represent the percentage (out of 60 independent replicates) with which a given true condition is predicted as a certain predicted condition. </w:t>
+      </w:r>
+      <w:r>
+        <w:t>Predi</w:t>
+      </w:r>
+      <w:r>
+        <w:t xml:space="preserve">ctions based on mRNA abundances, generated by using subset of mRNA samples which has matching protein pairs. </w:t>
+      </w:r>
+      <w:r>
+        <w:t>Results</w:t>
+      </w:r>
+      <w:r>
+        <w:t xml:space="preserve"> are shown for the </w:t>
+      </w:r>
+      <w:r>
+        <w:t>SVM</w:t>
+      </w:r>
+      <w:r>
+        <w:t xml:space="preserve"> with radial kernel, which was the best performing model in the tuning proce</w:t>
+      </w:r>
+      <w:r>
+        <w:t>ss on mRNA data, where it won 48</w:t>
+      </w:r>
+      <w:r>
+        <w:t xml:space="preserve"> of 60 independen</w:t>
+      </w:r>
+      <w:r>
+        <w:t xml:space="preserve">t runs. </w:t>
+      </w:r>
+      <w:r>
+        <w:t xml:space="preserve">In this figure average of the diagonal line is </w:t>
+      </w:r>
+      <w:r>
+        <w:t>44.1</w:t>
+      </w:r>
+      <w:r>
+        <w:t xml:space="preserve">%. </w:t>
+      </w:r>
+    </w:p>
+    <w:p>
+      <w:pPr>
+        <w:tabs>
+          <w:tab w:val="left" w:pos="7376"/>
+        </w:tabs>
+        <w:rPr>
+          <w:sz w:val="14"/>
+        </w:rPr>
+      </w:pPr>
+    </w:p>
+    <w:p>
+      <w:pPr>
+        <w:rPr>
+          <w:sz w:val="14"/>
+        </w:rPr>
+      </w:pPr>
+      <w:r>
+        <w:rPr>
+          <w:sz w:val="14"/>
+        </w:rPr>
+        <w:br w:type="page"/>
+      </w:r>
+    </w:p>
+    <w:p>
+      <w:pPr>
+        <w:tabs>
+          <w:tab w:val="left" w:pos="7376"/>
+        </w:tabs>
+        <w:rPr>
+          <w:sz w:val="14"/>
+        </w:rPr>
+      </w:pPr>
+      <w:r>
+        <w:rPr>
           <w:noProof/>
           <w:sz w:val="14"/>
         </w:rPr>
         <w:lastRenderedPageBreak/>
         <w:drawing>
-          <wp:inline distT="0" distB="0" distL="0" distR="0" wp14:anchorId="050148D2" wp14:editId="500D849F">
+          <wp:inline distT="0" distB="0" distL="0" distR="0" wp14:anchorId="2ED03F24" wp14:editId="53F7E4DB">
             <wp:extent cx="5943600" cy="3819525"/>
-            <wp:effectExtent l="0" t="0" r="0" b="0"/>
-            <wp:docPr id="8" name="Picture 8"/>
+            <wp:effectExtent l="0" t="0" r="0" b="3175"/>
+            <wp:docPr id="5" name="Picture 5"/>
             <wp:cNvGraphicFramePr>
               <a:graphicFrameLocks xmlns:a="http://schemas.openxmlformats.org/drawingml/2006/main" noChangeAspect="1"/>
             </wp:cNvGraphicFramePr>
@@ -1046,7 +1017,7 @@
               <a:graphicData uri="http://schemas.openxmlformats.org/drawingml/2006/picture">
                 <pic:pic xmlns:pic="http://schemas.openxmlformats.org/drawingml/2006/picture">
                   <pic:nvPicPr>
-                    <pic:cNvPr id="8" name="fig_int_mRNA_protein.pdf"/>
+                    <pic:cNvPr id="5" name="fig_withLegend_int_protein.pdf"/>
                     <pic:cNvPicPr/>
                   </pic:nvPicPr>
                   <pic:blipFill>
@@ -1083,7 +1054,6 @@
           <w:tab w:val="left" w:pos="7376"/>
         </w:tabs>
         <w:rPr>
-          <w:b/>
           <w:sz w:val="14"/>
         </w:rPr>
       </w:pPr>
@@ -1093,40 +1063,303 @@
         <w:tabs>
           <w:tab w:val="left" w:pos="7376"/>
         </w:tabs>
-      </w:pPr>
-      <w:commentRangeStart w:id="5"/>
-      <w:r>
-        <w:rPr>
-          <w:b/>
-        </w:rPr>
-        <w:t xml:space="preserve">Supplementary figure </w:t>
-      </w:r>
-      <w:r>
-        <w:rPr>
-          <w:b/>
-        </w:rPr>
+        <w:rPr>
+          <w:sz w:val="14"/>
+        </w:rPr>
+      </w:pPr>
+    </w:p>
+    <w:p>
+      <w:pPr>
+        <w:tabs>
+          <w:tab w:val="left" w:pos="7376"/>
+        </w:tabs>
+        <w:rPr>
+          <w:b/>
+        </w:rPr>
+      </w:pPr>
+      <w:r>
+        <w:rPr>
+          <w:b/>
+        </w:rPr>
+        <w:t>Supplementary figure 6</w:t>
+      </w:r>
+      <w:r>
+        <w:rPr>
+          <w:b/>
+        </w:rPr>
+        <w:t>.</w:t>
+      </w:r>
+      <w:r>
+        <w:rPr>
+          <w:b/>
+        </w:rPr>
+        <w:t xml:space="preserve"> </w:t>
+      </w:r>
+      <w:r>
+        <w:rPr>
+          <w:b/>
+        </w:rPr>
+        <w:t xml:space="preserve">Prediction accuracy for specific growth </w:t>
+      </w:r>
+      <w:r>
+        <w:rPr>
+          <w:b/>
+        </w:rPr>
+        <w:t>conditions for intersection protein</w:t>
+      </w:r>
+      <w:r>
+        <w:rPr>
+          <w:b/>
+        </w:rPr>
+        <w:t xml:space="preserve"> data. </w:t>
+      </w:r>
+      <w:r>
+        <w:t xml:space="preserve">Rows represent true conditions and columns represent predicted conditions. The numbers in the cells and the shading of the cells represent the percentage (out of 60 independent replicates) with which a given true condition is predicted as a certain predicted condition. </w:t>
+      </w:r>
+      <w:r>
+        <w:t>Predi</w:t>
+      </w:r>
+      <w:r>
+        <w:t xml:space="preserve">ctions based on </w:t>
+      </w:r>
+      <w:r>
+        <w:t>protein</w:t>
+      </w:r>
+      <w:r>
+        <w:t xml:space="preserve"> abundances, generated by using subset of </w:t>
+      </w:r>
+      <w:r>
+        <w:t>protein</w:t>
+      </w:r>
+      <w:r>
+        <w:t xml:space="preserve"> samples which has matching </w:t>
+      </w:r>
+      <w:r>
+        <w:t>mRNA</w:t>
+      </w:r>
+      <w:r>
+        <w:t xml:space="preserve"> pairs. </w:t>
+      </w:r>
+      <w:r>
+        <w:t>Results</w:t>
+      </w:r>
+      <w:r>
+        <w:t xml:space="preserve"> are shown for the </w:t>
+      </w:r>
+      <w:r>
+        <w:t>SVM</w:t>
+      </w:r>
+      <w:r>
+        <w:t xml:space="preserve"> with </w:t>
+      </w:r>
+      <w:r>
+        <w:t>sigmoid</w:t>
+      </w:r>
+      <w:r>
+        <w:t xml:space="preserve"> kernel, which was the best performing model in the tuning process on mRNA data, where it won 4</w:t>
+      </w:r>
+      <w:r>
         <w:t>7</w:t>
       </w:r>
       <w:r>
-        <w:rPr>
-          <w:b/>
-        </w:rPr>
+        <w:t xml:space="preserve"> of 60 independent runs. In this figure average of the diagonal line is </w:t>
+      </w:r>
+      <w:r>
+        <w:t>52.3</w:t>
+      </w:r>
+      <w:r>
+        <w:t xml:space="preserve">% and corresponding </w:t>
+      </w:r>
+      <w:r>
+        <w:t>multi class macro F1 score is</w:t>
+      </w:r>
+      <w:r>
+        <w:t xml:space="preserve"> 0.</w:t>
+      </w:r>
+      <w:r>
+        <w:t>53</w:t>
+      </w:r>
+      <w:r>
         <w:t xml:space="preserve">. </w:t>
       </w:r>
-      <w:r>
-        <w:t>Complex predictions with intersection combined mRNA and protein data. Corresponding multivariate F1 score is</w:t>
-      </w:r>
-      <w:r>
-        <w:t xml:space="preserve"> xx</w:t>
-      </w:r>
-      <w:commentRangeEnd w:id="5"/>
-      <w:r>
-        <w:rPr>
-          <w:rStyle w:val="CommentReference"/>
-          <w:rFonts w:eastAsiaTheme="minorEastAsia"/>
-        </w:rPr>
-        <w:commentReference w:id="5"/>
-      </w:r>
+    </w:p>
+    <w:p>
+      <w:pPr>
+        <w:tabs>
+          <w:tab w:val="left" w:pos="7376"/>
+        </w:tabs>
+      </w:pPr>
+    </w:p>
+    <w:p>
+      <w:pPr>
+        <w:rPr>
+          <w:sz w:val="14"/>
+        </w:rPr>
+      </w:pPr>
+      <w:r>
+        <w:rPr>
+          <w:sz w:val="14"/>
+        </w:rPr>
+        <w:br w:type="page"/>
+      </w:r>
+    </w:p>
+    <w:p>
+      <w:pPr>
+        <w:tabs>
+          <w:tab w:val="left" w:pos="7376"/>
+        </w:tabs>
+        <w:rPr>
+          <w:b/>
+          <w:sz w:val="14"/>
+        </w:rPr>
+      </w:pPr>
+      <w:r>
+        <w:rPr>
+          <w:b/>
+          <w:noProof/>
+          <w:sz w:val="14"/>
+        </w:rPr>
+        <w:lastRenderedPageBreak/>
+        <w:drawing>
+          <wp:inline distT="0" distB="0" distL="0" distR="0" wp14:anchorId="19630D5C" wp14:editId="65D9C7AC">
+            <wp:extent cx="5943600" cy="3819525"/>
+            <wp:effectExtent l="0" t="0" r="0" b="3175"/>
+            <wp:docPr id="2" name="Picture 2"/>
+            <wp:cNvGraphicFramePr>
+              <a:graphicFrameLocks xmlns:a="http://schemas.openxmlformats.org/drawingml/2006/main" noChangeAspect="1"/>
+            </wp:cNvGraphicFramePr>
+            <a:graphic xmlns:a="http://schemas.openxmlformats.org/drawingml/2006/main">
+              <a:graphicData uri="http://schemas.openxmlformats.org/drawingml/2006/picture">
+                <pic:pic xmlns:pic="http://schemas.openxmlformats.org/drawingml/2006/picture">
+                  <pic:nvPicPr>
+                    <pic:cNvPr id="2" name="fig_withLegend_int_mRNA_protein.pdf"/>
+                    <pic:cNvPicPr/>
+                  </pic:nvPicPr>
+                  <pic:blipFill>
+                    <a:blip r:embed="rId14">
+                      <a:extLst>
+                        <a:ext uri="{28A0092B-C50C-407E-A947-70E740481C1C}">
+                          <a14:useLocalDpi xmlns:a14="http://schemas.microsoft.com/office/drawing/2010/main" val="0"/>
+                        </a:ext>
+                      </a:extLst>
+                    </a:blip>
+                    <a:stretch>
+                      <a:fillRect/>
+                    </a:stretch>
+                  </pic:blipFill>
+                  <pic:spPr>
+                    <a:xfrm>
+                      <a:off x="0" y="0"/>
+                      <a:ext cx="5943600" cy="3819525"/>
+                    </a:xfrm>
+                    <a:prstGeom prst="rect">
+                      <a:avLst/>
+                    </a:prstGeom>
+                  </pic:spPr>
+                </pic:pic>
+              </a:graphicData>
+            </a:graphic>
+          </wp:inline>
+        </w:drawing>
+      </w:r>
+    </w:p>
+    <w:p>
+      <w:pPr>
+        <w:tabs>
+          <w:tab w:val="left" w:pos="7376"/>
+        </w:tabs>
+      </w:pPr>
+    </w:p>
+    <w:p>
+      <w:pPr>
+        <w:tabs>
+          <w:tab w:val="left" w:pos="7376"/>
+        </w:tabs>
+        <w:rPr>
+          <w:b/>
+        </w:rPr>
+      </w:pPr>
+      <w:r>
+        <w:rPr>
+          <w:b/>
+        </w:rPr>
+        <w:t>Supplementary figure 7.</w:t>
+      </w:r>
+      <w:r>
+        <w:rPr>
+          <w:b/>
+        </w:rPr>
+        <w:t xml:space="preserve"> </w:t>
+      </w:r>
+      <w:r>
+        <w:rPr>
+          <w:b/>
+        </w:rPr>
+        <w:t xml:space="preserve">Prediction accuracy for specific growth conditions for intersection mRNA &amp; protein data. </w:t>
+      </w:r>
+      <w:r>
+        <w:t xml:space="preserve">Rows represent true conditions and columns represent predicted </w:t>
+      </w:r>
+      <w:bookmarkStart w:id="6" w:name="_GoBack"/>
+      <w:bookmarkEnd w:id="6"/>
+      <w:r>
+        <w:t xml:space="preserve">conditions. The numbers in the cells and the shading of the cells represent the percentage (out of 60 independent replicates) with which a given true condition is predicted as a certain predicted condition. </w:t>
+      </w:r>
+      <w:r>
+        <w:t>Predi</w:t>
+      </w:r>
+      <w:r>
+        <w:t xml:space="preserve">ctions based on protein abundances, generated by using subset of mRNA &amp; protein samples which has matching pairs. </w:t>
+      </w:r>
+      <w:r>
+        <w:t>Results</w:t>
+      </w:r>
+      <w:r>
+        <w:t xml:space="preserve"> are shown for the </w:t>
+      </w:r>
+      <w:r>
+        <w:t>SVM</w:t>
+      </w:r>
+      <w:r>
+        <w:t xml:space="preserve"> with sigmoid kernel, which was the best performing model in the tuning proce</w:t>
+      </w:r>
+      <w:r>
+        <w:t>ss on combined intersection</w:t>
+      </w:r>
+      <w:r>
+        <w:t xml:space="preserve"> data, where it won </w:t>
+      </w:r>
+      <w:r>
+        <w:t>27</w:t>
+      </w:r>
+      <w:r>
+        <w:t xml:space="preserve"> of 60 independent runs. In this figure average of the diagonal line is </w:t>
+      </w:r>
+      <w:r>
+        <w:t>56.1</w:t>
+      </w:r>
+      <w:r>
+        <w:t xml:space="preserve">% and corresponding </w:t>
+      </w:r>
+      <w:r>
+        <w:t>multi class macro F1 score is</w:t>
+      </w:r>
+      <w:r>
+        <w:t xml:space="preserve"> 0.</w:t>
+      </w:r>
+      <w:r>
+        <w:t>57</w:t>
+      </w:r>
+      <w:r>
+        <w:t xml:space="preserve">. </w:t>
+      </w:r>
+    </w:p>
+    <w:p>
+      <w:pPr>
+        <w:tabs>
+          <w:tab w:val="left" w:pos="7376"/>
+        </w:tabs>
+      </w:pPr>
     </w:p>
     <w:p>
       <w:pPr>
@@ -1190,7 +1423,7 @@
                     <pic:cNvPicPr/>
                   </pic:nvPicPr>
                   <pic:blipFill>
-                    <a:blip r:embed="rId14" cstate="print">
+                    <a:blip r:embed="rId15" cstate="print">
                       <a:extLst>
                         <a:ext uri="{28A0092B-C50C-407E-A947-70E740481C1C}">
                           <a14:useLocalDpi xmlns:a14="http://schemas.microsoft.com/office/drawing/2010/main" val="0"/>
@@ -1247,20 +1480,29 @@
         </w:rPr>
         <w:t xml:space="preserve">. </w:t>
       </w:r>
-      <w:commentRangeStart w:id="6"/>
+      <w:commentRangeStart w:id="7"/>
+      <w:commentRangeStart w:id="8"/>
       <w:r>
         <w:t>Pre</w:t>
       </w:r>
       <w:r>
         <w:t>diction accuracy for univariate predictions.</w:t>
       </w:r>
-      <w:commentRangeEnd w:id="6"/>
+      <w:commentRangeEnd w:id="7"/>
       <w:r>
         <w:rPr>
           <w:rStyle w:val="CommentReference"/>
           <w:rFonts w:eastAsiaTheme="minorEastAsia"/>
         </w:rPr>
-        <w:commentReference w:id="6"/>
+        <w:commentReference w:id="7"/>
+      </w:r>
+      <w:commentRangeEnd w:id="8"/>
+      <w:r>
+        <w:rPr>
+          <w:rStyle w:val="CommentReference"/>
+          <w:rFonts w:eastAsiaTheme="minorEastAsia"/>
+        </w:rPr>
+        <w:commentReference w:id="8"/>
       </w:r>
       <w:r>
         <w:t xml:space="preserve"> (</w:t>
@@ -1450,7 +1692,7 @@
                     <pic:cNvPicPr/>
                   </pic:nvPicPr>
                   <pic:blipFill>
-                    <a:blip r:embed="rId15" cstate="print">
+                    <a:blip r:embed="rId16" cstate="print">
                       <a:extLst>
                         <a:ext uri="{28A0092B-C50C-407E-A947-70E740481C1C}">
                           <a14:useLocalDpi xmlns:a14="http://schemas.microsoft.com/office/drawing/2010/main" val="0"/>
@@ -1574,20 +1816,37 @@
         <w:lastRenderedPageBreak/>
         <w:t xml:space="preserve">Supplementary Table 1: </w:t>
       </w:r>
-      <w:commentRangeStart w:id="8"/>
+      <w:commentRangeStart w:id="9"/>
+      <w:commentRangeStart w:id="10"/>
       <w:r>
         <w:t>Number of distinct values each parameter takes during tuning process for each model.</w:t>
       </w:r>
-      <w:commentRangeEnd w:id="8"/>
+      <w:commentRangeEnd w:id="9"/>
       <w:r>
         <w:rPr>
           <w:rStyle w:val="CommentReference"/>
           <w:rFonts w:eastAsiaTheme="minorEastAsia"/>
         </w:rPr>
-        <w:commentReference w:id="8"/>
-      </w:r>
-      <w:r>
-        <w:t xml:space="preserve"> Each model with each parameter combination is trained with 10 distinct train-tune divisions of train&amp;tune subset. To find the best model mean score of those 10 independent runs are averaged.</w:t>
+        <w:commentReference w:id="9"/>
+      </w:r>
+      <w:commentRangeEnd w:id="10"/>
+      <w:r>
+        <w:rPr>
+          <w:rStyle w:val="CommentReference"/>
+          <w:rFonts w:eastAsiaTheme="minorEastAsia"/>
+        </w:rPr>
+        <w:commentReference w:id="10"/>
+      </w:r>
+      <w:r>
+        <w:t xml:space="preserve"> Each model with each parameter combination is trained with 10 distinct train-tune divisions of </w:t>
+      </w:r>
+      <w:proofErr w:type="spellStart"/>
+      <w:r>
+        <w:t>train&amp;tune</w:t>
+      </w:r>
+      <w:proofErr w:type="spellEnd"/>
+      <w:r>
+        <w:t xml:space="preserve"> subset. To find the best model mean score of those 10 independent runs are averaged.</w:t>
       </w:r>
     </w:p>
     <w:p/>
@@ -2185,7 +2444,7 @@
 </file>
 
 <file path=word/comments.xml><?xml version="1.0" encoding="utf-8"?>
-<w:comments xmlns:wpc="http://schemas.microsoft.com/office/word/2010/wordprocessingCanvas" xmlns:mo="http://schemas.microsoft.com/office/mac/office/2008/main" xmlns:mc="http://schemas.openxmlformats.org/markup-compatibility/2006" xmlns:mv="urn:schemas-microsoft-com:mac:vml" xmlns:o="urn:schemas-microsoft-com:office:office" xmlns:r="http://schemas.openxmlformats.org/officeDocument/2006/relationships" xmlns:m="http://schemas.openxmlformats.org/officeDocument/2006/math" xmlns:v="urn:schemas-microsoft-com:vml" xmlns:wp14="http://schemas.microsoft.com/office/word/2010/wordprocessingDrawing" xmlns:wp="http://schemas.openxmlformats.org/drawingml/2006/wordprocessingDrawing" xmlns:w10="urn:schemas-microsoft-com:office:word" xmlns:w="http://schemas.openxmlformats.org/wordprocessingml/2006/main" xmlns:w14="http://schemas.microsoft.com/office/word/2010/wordml" xmlns:w15="http://schemas.microsoft.com/office/word/2012/wordml" xmlns:wpg="http://schemas.microsoft.com/office/word/2010/wordprocessingGroup" xmlns:wpi="http://schemas.microsoft.com/office/word/2010/wordprocessingInk" xmlns:wne="http://schemas.microsoft.com/office/word/2006/wordml" xmlns:wps="http://schemas.microsoft.com/office/word/2010/wordprocessingShape" mc:Ignorable="w14 w15 wp14">
+<w:comments xmlns:wpc="http://schemas.microsoft.com/office/word/2010/wordprocessingCanvas" xmlns:cx="http://schemas.microsoft.com/office/drawing/2014/chartex" xmlns:cx1="http://schemas.microsoft.com/office/drawing/2015/9/8/chartex" xmlns:cx2="http://schemas.microsoft.com/office/drawing/2015/10/21/chartex" xmlns:cx3="http://schemas.microsoft.com/office/drawing/2016/5/9/chartex" xmlns:cx4="http://schemas.microsoft.com/office/drawing/2016/5/10/chartex" xmlns:cx5="http://schemas.microsoft.com/office/drawing/2016/5/11/chartex" xmlns:cx6="http://schemas.microsoft.com/office/drawing/2016/5/12/chartex" xmlns:cx7="http://schemas.microsoft.com/office/drawing/2016/5/13/chartex" xmlns:cx8="http://schemas.microsoft.com/office/drawing/2016/5/14/chartex" xmlns:mc="http://schemas.openxmlformats.org/markup-compatibility/2006" xmlns:aink="http://schemas.microsoft.com/office/drawing/2016/ink" xmlns:am3d="http://schemas.microsoft.com/office/drawing/2017/model3d" xmlns:o="urn:schemas-microsoft-com:office:office" xmlns:r="http://schemas.openxmlformats.org/officeDocument/2006/relationships" xmlns:m="http://schemas.openxmlformats.org/officeDocument/2006/math" xmlns:v="urn:schemas-microsoft-com:vml" xmlns:wp14="http://schemas.microsoft.com/office/word/2010/wordprocessingDrawing" xmlns:wp="http://schemas.openxmlformats.org/drawingml/2006/wordprocessingDrawing" xmlns:w10="urn:schemas-microsoft-com:office:word" xmlns:w="http://schemas.openxmlformats.org/wordprocessingml/2006/main" xmlns:w14="http://schemas.microsoft.com/office/word/2010/wordml" xmlns:w15="http://schemas.microsoft.com/office/word/2012/wordml" xmlns:w16cid="http://schemas.microsoft.com/office/word/2016/wordml/cid" xmlns:w16se="http://schemas.microsoft.com/office/word/2015/wordml/symex" xmlns:wpg="http://schemas.microsoft.com/office/word/2010/wordprocessingGroup" xmlns:wpi="http://schemas.microsoft.com/office/word/2010/wordprocessingInk" xmlns:wne="http://schemas.microsoft.com/office/word/2006/wordml" xmlns:wps="http://schemas.microsoft.com/office/word/2010/wordprocessingShape" mc:Ignorable="w14 w15 w16se w16cid wp14">
   <w:comment w:id="0" w:author="Wilke, Claus O" w:date="2018-05-26T17:10:00Z" w:initials="WCO">
     <w:p>
       <w:pPr>
@@ -2218,7 +2477,7 @@
       </w:r>
     </w:p>
   </w:comment>
-  <w:comment w:id="1" w:author="Wilke, Claus O" w:date="2018-05-26T17:12:00Z" w:initials="WCO">
+  <w:comment w:id="1" w:author="Mehmet Umut CAGLAR" w:date="2018-05-30T09:52:00Z" w:initials="MUC">
     <w:p>
       <w:pPr>
         <w:pStyle w:val="CommentText"/>
@@ -2230,11 +2489,27 @@
         <w:annotationRef/>
       </w:r>
       <w:r>
+        <w:t>I did</w:t>
+      </w:r>
+    </w:p>
+  </w:comment>
+  <w:comment w:id="2" w:author="Wilke, Claus O" w:date="2018-05-26T17:12:00Z" w:initials="WCO">
+    <w:p>
+      <w:pPr>
+        <w:pStyle w:val="CommentText"/>
+      </w:pPr>
+      <w:r>
+        <w:rPr>
+          <w:rStyle w:val="CommentReference"/>
+        </w:rPr>
+        <w:annotationRef/>
+      </w:r>
+      <w:r>
         <w:t>Is this correct?</w:t>
       </w:r>
     </w:p>
   </w:comment>
-  <w:comment w:id="2" w:author="Wilke, Claus O" w:date="2018-05-26T16:49:00Z" w:initials="WCO">
+  <w:comment w:id="3" w:author="Mehmet Umut CAGLAR" w:date="2018-05-30T08:22:00Z" w:initials="MUC">
     <w:p>
       <w:pPr>
         <w:pStyle w:val="CommentText"/>
@@ -2246,6 +2521,22 @@
         <w:annotationRef/>
       </w:r>
       <w:r>
+        <w:t>Yes</w:t>
+      </w:r>
+    </w:p>
+  </w:comment>
+  <w:comment w:id="4" w:author="Wilke, Claus O" w:date="2018-05-26T16:49:00Z" w:initials="WCO">
+    <w:p>
+      <w:pPr>
+        <w:pStyle w:val="CommentText"/>
+      </w:pPr>
+      <w:r>
+        <w:rPr>
+          <w:rStyle w:val="CommentReference"/>
+        </w:rPr>
+        <w:annotationRef/>
+      </w:r>
+      <w:r>
         <w:t>Umut: This needs to be modified. “Sum of percentiles” makes no sense. First, I assume it’s “percent”. Second, though, a sum of percent makes no sense either. Would this be better as a mean?</w:t>
       </w:r>
       <w:r>
@@ -2253,7 +2544,7 @@
       </w:r>
     </w:p>
   </w:comment>
-  <w:comment w:id="3" w:author="Wilke, Claus O" w:date="2018-05-26T16:52:00Z" w:initials="WCO">
+  <w:comment w:id="5" w:author="Mehmet Umut CAGLAR" w:date="2018-05-30T09:51:00Z" w:initials="MUC">
     <w:p>
       <w:pPr>
         <w:pStyle w:val="CommentText"/>
@@ -2265,20 +2556,19 @@
         <w:annotationRef/>
       </w:r>
       <w:r>
-        <w:t xml:space="preserve">Insufficient detail. </w:t>
-      </w:r>
-      <w:r>
-        <w:t xml:space="preserve">The figure caption should be similar to that of Figure 4. </w:t>
-      </w:r>
-      <w:r>
-        <w:t>And F1 score is missing.</w:t>
-      </w:r>
-      <w:r>
-        <w:t xml:space="preserve"> Also, Figure 4 reports % on diagonal instead of F1.</w:t>
+        <w:t xml:space="preserve">I hope it is </w:t>
+      </w:r>
+      <w:proofErr w:type="gramStart"/>
+      <w:r>
+        <w:t>more clear</w:t>
+      </w:r>
+      <w:proofErr w:type="gramEnd"/>
+      <w:r>
+        <w:t xml:space="preserve"> now.</w:t>
       </w:r>
     </w:p>
   </w:comment>
-  <w:comment w:id="4" w:author="Wilke, Claus O" w:date="2018-05-26T16:52:00Z" w:initials="WCO">
+  <w:comment w:id="7" w:author="Wilke, Claus O" w:date="2018-05-26T18:15:00Z" w:initials="WCO">
     <w:p>
       <w:pPr>
         <w:pStyle w:val="CommentText"/>
@@ -2290,20 +2580,11 @@
         <w:annotationRef/>
       </w:r>
       <w:r>
-        <w:t xml:space="preserve">Insufficient detail. </w:t>
-      </w:r>
-      <w:r>
-        <w:t xml:space="preserve">The figure caption should be similar to that of Figure 4. </w:t>
-      </w:r>
-      <w:r>
-        <w:t>And F1 score is missing.</w:t>
-      </w:r>
-      <w:r>
-        <w:t xml:space="preserve"> Also, Figure 4 reports % on diagonal instead of F1.</w:t>
+        <w:t>Does this correspond to Figure 7? Was it done on only the samples with both mRNA and protein abundances?</w:t>
       </w:r>
     </w:p>
   </w:comment>
-  <w:comment w:id="5" w:author="Wilke, Claus O" w:date="2018-05-26T16:52:00Z" w:initials="WCO">
+  <w:comment w:id="8" w:author="Mehmet Umut CAGLAR" w:date="2018-05-30T16:14:00Z" w:initials="MUC">
     <w:p>
       <w:pPr>
         <w:pStyle w:val="CommentText"/>
@@ -2314,21 +2595,27 @@
         </w:rPr>
         <w:annotationRef/>
       </w:r>
-      <w:r>
-        <w:t xml:space="preserve">Insufficient detail. </w:t>
-      </w:r>
-      <w:r>
-        <w:t xml:space="preserve">The figure caption should be similar to that of Figure 4. </w:t>
-      </w:r>
-      <w:r>
-        <w:t>And F1 score is missing.</w:t>
-      </w:r>
-      <w:r>
-        <w:t xml:space="preserve"> Also, Figure 4 reports % on diagonal instead of F1.</w:t>
+      <w:proofErr w:type="gramStart"/>
+      <w:r>
+        <w:t>Yes</w:t>
+      </w:r>
+      <w:proofErr w:type="gramEnd"/>
+      <w:r>
+        <w:t xml:space="preserve"> it corresponds to Figure 7</w:t>
+      </w:r>
+      <w:r>
+        <w:t>.</w:t>
+      </w:r>
+      <w:r>
+        <w:br/>
+      </w:r>
+      <w:r>
+        <w:br/>
+        <w:t>It was done only for mRNA or protein. I do not do it for intersection data.</w:t>
       </w:r>
     </w:p>
   </w:comment>
-  <w:comment w:id="6" w:author="Wilke, Claus O" w:date="2018-05-26T18:15:00Z" w:initials="WCO">
+  <w:comment w:id="9" w:author="Wilke, Claus O" w:date="2018-05-26T17:00:00Z" w:initials="WCO">
     <w:p>
       <w:pPr>
         <w:pStyle w:val="CommentText"/>
@@ -2340,13 +2627,11 @@
         <w:annotationRef/>
       </w:r>
       <w:r>
-        <w:t>Does this correspond to Figure 7? Was it done on only the samples with both mRNA and protein abundances?</w:t>
-      </w:r>
-      <w:bookmarkStart w:id="7" w:name="_GoBack"/>
-      <w:bookmarkEnd w:id="7"/>
+        <w:t>I don’t understand this table. But I’m also not sure it is needed.</w:t>
+      </w:r>
     </w:p>
   </w:comment>
-  <w:comment w:id="8" w:author="Wilke, Claus O" w:date="2018-05-26T17:00:00Z" w:initials="WCO">
+  <w:comment w:id="10" w:author="Mehmet Umut CAGLAR" w:date="2018-05-30T09:44:00Z" w:initials="MUC">
     <w:p>
       <w:pPr>
         <w:pStyle w:val="CommentText"/>
@@ -2358,28 +2643,104 @@
         <w:annotationRef/>
       </w:r>
       <w:r>
-        <w:t>I don’t understand this table. But I’m also not sure it is needed.</w:t>
-      </w:r>
+        <w:t>This basically show how may points do I check for test. I.e. how many points or boxes are the in supplementary figure 1.</w:t>
+      </w:r>
+    </w:p>
+    <w:p>
+      <w:pPr>
+        <w:pStyle w:val="CommentText"/>
+      </w:pPr>
+    </w:p>
+    <w:p>
+      <w:pPr>
+        <w:pStyle w:val="CommentText"/>
+      </w:pPr>
+      <w:r>
+        <w:t xml:space="preserve">It says: </w:t>
+      </w:r>
+      <w:r>
+        <w:br/>
+      </w:r>
+      <w:r>
+        <w:br/>
+        <w:t>supp. fig 1 A has 55 distinct x values</w:t>
+      </w:r>
+    </w:p>
+    <w:p>
+      <w:pPr>
+        <w:pStyle w:val="CommentText"/>
+      </w:pPr>
+      <w:r>
+        <w:t>supp. fig 1 B has 55x31 grid</w:t>
+      </w:r>
+    </w:p>
+    <w:p>
+      <w:pPr>
+        <w:pStyle w:val="CommentText"/>
+      </w:pPr>
+      <w:r>
+        <w:t>supp. fig 1 C has 55x31 grid</w:t>
+      </w:r>
+    </w:p>
+    <w:p>
+      <w:pPr>
+        <w:pStyle w:val="CommentText"/>
+      </w:pPr>
+      <w:r>
+        <w:t>supp. fig 1 D has 3 x (7x5) grid</w:t>
+      </w:r>
+    </w:p>
+    <w:p>
+      <w:pPr>
+        <w:pStyle w:val="CommentText"/>
+      </w:pPr>
+    </w:p>
+    <w:p>
+      <w:pPr>
+        <w:pStyle w:val="CommentText"/>
+      </w:pPr>
+    </w:p>
+    <w:p>
+      <w:pPr>
+        <w:pStyle w:val="CommentText"/>
+      </w:pPr>
     </w:p>
   </w:comment>
 </w:comments>
 </file>
 
 <file path=word/commentsExtended.xml><?xml version="1.0" encoding="utf-8"?>
-<w15:commentsEx xmlns:wpc="http://schemas.microsoft.com/office/word/2010/wordprocessingCanvas" xmlns:mo="http://schemas.microsoft.com/office/mac/office/2008/main" xmlns:mc="http://schemas.openxmlformats.org/markup-compatibility/2006" xmlns:mv="urn:schemas-microsoft-com:mac:vml" xmlns:o="urn:schemas-microsoft-com:office:office" xmlns:r="http://schemas.openxmlformats.org/officeDocument/2006/relationships" xmlns:m="http://schemas.openxmlformats.org/officeDocument/2006/math" xmlns:v="urn:schemas-microsoft-com:vml" xmlns:wp14="http://schemas.microsoft.com/office/word/2010/wordprocessingDrawing" xmlns:wp="http://schemas.openxmlformats.org/drawingml/2006/wordprocessingDrawing" xmlns:w10="urn:schemas-microsoft-com:office:word" xmlns:w="http://schemas.openxmlformats.org/wordprocessingml/2006/main" xmlns:w14="http://schemas.microsoft.com/office/word/2010/wordml" xmlns:w15="http://schemas.microsoft.com/office/word/2012/wordml" xmlns:wpg="http://schemas.microsoft.com/office/word/2010/wordprocessingGroup" xmlns:wpi="http://schemas.microsoft.com/office/word/2010/wordprocessingInk" xmlns:wne="http://schemas.microsoft.com/office/word/2006/wordml" xmlns:wps="http://schemas.microsoft.com/office/word/2010/wordprocessingShape" mc:Ignorable="w14 w15 wp14">
+<w15:commentsEx xmlns:wpc="http://schemas.microsoft.com/office/word/2010/wordprocessingCanvas" xmlns:cx="http://schemas.microsoft.com/office/drawing/2014/chartex" xmlns:cx1="http://schemas.microsoft.com/office/drawing/2015/9/8/chartex" xmlns:cx2="http://schemas.microsoft.com/office/drawing/2015/10/21/chartex" xmlns:cx3="http://schemas.microsoft.com/office/drawing/2016/5/9/chartex" xmlns:cx4="http://schemas.microsoft.com/office/drawing/2016/5/10/chartex" xmlns:cx5="http://schemas.microsoft.com/office/drawing/2016/5/11/chartex" xmlns:cx6="http://schemas.microsoft.com/office/drawing/2016/5/12/chartex" xmlns:cx7="http://schemas.microsoft.com/office/drawing/2016/5/13/chartex" xmlns:cx8="http://schemas.microsoft.com/office/drawing/2016/5/14/chartex" xmlns:mc="http://schemas.openxmlformats.org/markup-compatibility/2006" xmlns:aink="http://schemas.microsoft.com/office/drawing/2016/ink" xmlns:am3d="http://schemas.microsoft.com/office/drawing/2017/model3d" xmlns:o="urn:schemas-microsoft-com:office:office" xmlns:r="http://schemas.openxmlformats.org/officeDocument/2006/relationships" xmlns:m="http://schemas.openxmlformats.org/officeDocument/2006/math" xmlns:v="urn:schemas-microsoft-com:vml" xmlns:wp14="http://schemas.microsoft.com/office/word/2010/wordprocessingDrawing" xmlns:wp="http://schemas.openxmlformats.org/drawingml/2006/wordprocessingDrawing" xmlns:w10="urn:schemas-microsoft-com:office:word" xmlns:w="http://schemas.openxmlformats.org/wordprocessingml/2006/main" xmlns:w14="http://schemas.microsoft.com/office/word/2010/wordml" xmlns:w15="http://schemas.microsoft.com/office/word/2012/wordml" xmlns:w16cid="http://schemas.microsoft.com/office/word/2016/wordml/cid" xmlns:w16se="http://schemas.microsoft.com/office/word/2015/wordml/symex" xmlns:wpg="http://schemas.microsoft.com/office/word/2010/wordprocessingGroup" xmlns:wpi="http://schemas.microsoft.com/office/word/2010/wordprocessingInk" xmlns:wne="http://schemas.microsoft.com/office/word/2006/wordml" xmlns:wps="http://schemas.microsoft.com/office/word/2010/wordprocessingShape" mc:Ignorable="w14 w15 w16se w16cid wp14">
   <w15:commentEx w15:paraId="0F05FEF9" w15:done="0"/>
+  <w15:commentEx w15:paraId="7301CEE3" w15:paraIdParent="0F05FEF9" w15:done="0"/>
   <w15:commentEx w15:paraId="35CF89B6" w15:done="0"/>
+  <w15:commentEx w15:paraId="3A283921" w15:paraIdParent="35CF89B6" w15:done="0"/>
   <w15:commentEx w15:paraId="29E5B9E5" w15:done="0"/>
-  <w15:commentEx w15:paraId="1C756165" w15:done="0"/>
-  <w15:commentEx w15:paraId="0FF770A9" w15:done="0"/>
-  <w15:commentEx w15:paraId="2A8AC87A" w15:done="0"/>
+  <w15:commentEx w15:paraId="7C42F51C" w15:paraIdParent="29E5B9E5" w15:done="0"/>
   <w15:commentEx w15:paraId="03BE6EF1" w15:done="0"/>
+  <w15:commentEx w15:paraId="4AFA7089" w15:paraIdParent="03BE6EF1" w15:done="0"/>
   <w15:commentEx w15:paraId="20793D4C" w15:done="0"/>
+  <w15:commentEx w15:paraId="7675D33B" w15:paraIdParent="20793D4C" w15:done="0"/>
 </w15:commentsEx>
 </file>
 
+<file path=word/commentsIds.xml><?xml version="1.0" encoding="utf-8"?>
+<w16cid:commentsIds xmlns:wpc="http://schemas.microsoft.com/office/word/2010/wordprocessingCanvas" xmlns:cx="http://schemas.microsoft.com/office/drawing/2014/chartex" xmlns:cx1="http://schemas.microsoft.com/office/drawing/2015/9/8/chartex" xmlns:cx2="http://schemas.microsoft.com/office/drawing/2015/10/21/chartex" xmlns:cx3="http://schemas.microsoft.com/office/drawing/2016/5/9/chartex" xmlns:cx4="http://schemas.microsoft.com/office/drawing/2016/5/10/chartex" xmlns:cx5="http://schemas.microsoft.com/office/drawing/2016/5/11/chartex" xmlns:cx6="http://schemas.microsoft.com/office/drawing/2016/5/12/chartex" xmlns:cx7="http://schemas.microsoft.com/office/drawing/2016/5/13/chartex" xmlns:cx8="http://schemas.microsoft.com/office/drawing/2016/5/14/chartex" xmlns:mc="http://schemas.openxmlformats.org/markup-compatibility/2006" xmlns:aink="http://schemas.microsoft.com/office/drawing/2016/ink" xmlns:am3d="http://schemas.microsoft.com/office/drawing/2017/model3d" xmlns:o="urn:schemas-microsoft-com:office:office" xmlns:r="http://schemas.openxmlformats.org/officeDocument/2006/relationships" xmlns:m="http://schemas.openxmlformats.org/officeDocument/2006/math" xmlns:v="urn:schemas-microsoft-com:vml" xmlns:wp14="http://schemas.microsoft.com/office/word/2010/wordprocessingDrawing" xmlns:wp="http://schemas.openxmlformats.org/drawingml/2006/wordprocessingDrawing" xmlns:w10="urn:schemas-microsoft-com:office:word" xmlns:w="http://schemas.openxmlformats.org/wordprocessingml/2006/main" xmlns:w14="http://schemas.microsoft.com/office/word/2010/wordml" xmlns:w15="http://schemas.microsoft.com/office/word/2012/wordml" xmlns:w16cid="http://schemas.microsoft.com/office/word/2016/wordml/cid" xmlns:w16se="http://schemas.microsoft.com/office/word/2015/wordml/symex" xmlns:wpg="http://schemas.microsoft.com/office/word/2010/wordprocessingGroup" xmlns:wpi="http://schemas.microsoft.com/office/word/2010/wordprocessingInk" xmlns:wne="http://schemas.microsoft.com/office/word/2006/wordml" xmlns:wps="http://schemas.microsoft.com/office/word/2010/wordprocessingShape" mc:Ignorable="w14 w15 w16se w16cid wp14">
+  <w16cid:commentId w16cid:paraId="0F05FEF9" w16cid:durableId="1EB7D7F2"/>
+  <w16cid:commentId w16cid:paraId="7301CEE3" w16cid:durableId="1EB8F2C3"/>
+  <w16cid:commentId w16cid:paraId="35CF89B6" w16cid:durableId="1EB7D7F3"/>
+  <w16cid:commentId w16cid:paraId="3A283921" w16cid:durableId="1EB8DDC2"/>
+  <w16cid:commentId w16cid:paraId="29E5B9E5" w16cid:durableId="1EB7D7F4"/>
+  <w16cid:commentId w16cid:paraId="7C42F51C" w16cid:durableId="1EB8F289"/>
+  <w16cid:commentId w16cid:paraId="03BE6EF1" w16cid:durableId="1EB7D7F8"/>
+  <w16cid:commentId w16cid:paraId="4AFA7089" w16cid:durableId="1EB94C4D"/>
+  <w16cid:commentId w16cid:paraId="20793D4C" w16cid:durableId="1EB7D7F9"/>
+  <w16cid:commentId w16cid:paraId="7675D33B" w16cid:durableId="1EB8F112"/>
+</w16cid:commentsIds>
+</file>
+
 <file path=word/people.xml><?xml version="1.0" encoding="utf-8"?>
-<w15:people xmlns:wpc="http://schemas.microsoft.com/office/word/2010/wordprocessingCanvas" xmlns:mo="http://schemas.microsoft.com/office/mac/office/2008/main" xmlns:mc="http://schemas.openxmlformats.org/markup-compatibility/2006" xmlns:mv="urn:schemas-microsoft-com:mac:vml" xmlns:o="urn:schemas-microsoft-com:office:office" xmlns:r="http://schemas.openxmlformats.org/officeDocument/2006/relationships" xmlns:m="http://schemas.openxmlformats.org/officeDocument/2006/math" xmlns:v="urn:schemas-microsoft-com:vml" xmlns:wp14="http://schemas.microsoft.com/office/word/2010/wordprocessingDrawing" xmlns:wp="http://schemas.openxmlformats.org/drawingml/2006/wordprocessingDrawing" xmlns:w10="urn:schemas-microsoft-com:office:word" xmlns:w="http://schemas.openxmlformats.org/wordprocessingml/2006/main" xmlns:w14="http://schemas.microsoft.com/office/word/2010/wordml" xmlns:w15="http://schemas.microsoft.com/office/word/2012/wordml" xmlns:wpg="http://schemas.microsoft.com/office/word/2010/wordprocessingGroup" xmlns:wpi="http://schemas.microsoft.com/office/word/2010/wordprocessingInk" xmlns:wne="http://schemas.microsoft.com/office/word/2006/wordml" xmlns:wps="http://schemas.microsoft.com/office/word/2010/wordprocessingShape" mc:Ignorable="w14 w15 wp14">
+<w15:people xmlns:wpc="http://schemas.microsoft.com/office/word/2010/wordprocessingCanvas" xmlns:cx="http://schemas.microsoft.com/office/drawing/2014/chartex" xmlns:cx1="http://schemas.microsoft.com/office/drawing/2015/9/8/chartex" xmlns:cx2="http://schemas.microsoft.com/office/drawing/2015/10/21/chartex" xmlns:cx3="http://schemas.microsoft.com/office/drawing/2016/5/9/chartex" xmlns:cx4="http://schemas.microsoft.com/office/drawing/2016/5/10/chartex" xmlns:cx5="http://schemas.microsoft.com/office/drawing/2016/5/11/chartex" xmlns:cx6="http://schemas.microsoft.com/office/drawing/2016/5/12/chartex" xmlns:cx7="http://schemas.microsoft.com/office/drawing/2016/5/13/chartex" xmlns:cx8="http://schemas.microsoft.com/office/drawing/2016/5/14/chartex" xmlns:mc="http://schemas.openxmlformats.org/markup-compatibility/2006" xmlns:aink="http://schemas.microsoft.com/office/drawing/2016/ink" xmlns:am3d="http://schemas.microsoft.com/office/drawing/2017/model3d" xmlns:o="urn:schemas-microsoft-com:office:office" xmlns:r="http://schemas.openxmlformats.org/officeDocument/2006/relationships" xmlns:m="http://schemas.openxmlformats.org/officeDocument/2006/math" xmlns:v="urn:schemas-microsoft-com:vml" xmlns:wp14="http://schemas.microsoft.com/office/word/2010/wordprocessingDrawing" xmlns:wp="http://schemas.openxmlformats.org/drawingml/2006/wordprocessingDrawing" xmlns:w10="urn:schemas-microsoft-com:office:word" xmlns:w="http://schemas.openxmlformats.org/wordprocessingml/2006/main" xmlns:w14="http://schemas.microsoft.com/office/word/2010/wordml" xmlns:w15="http://schemas.microsoft.com/office/word/2012/wordml" xmlns:w16cid="http://schemas.microsoft.com/office/word/2016/wordml/cid" xmlns:w16se="http://schemas.microsoft.com/office/word/2015/wordml/symex" xmlns:wpg="http://schemas.microsoft.com/office/word/2010/wordprocessingGroup" xmlns:wpi="http://schemas.microsoft.com/office/word/2010/wordprocessingInk" xmlns:wne="http://schemas.microsoft.com/office/word/2006/wordml" xmlns:wps="http://schemas.microsoft.com/office/word/2010/wordprocessingShape" mc:Ignorable="w14 w15 w16se w16cid wp14">
   <w15:person w15:author="Wilke, Claus O">
     <w15:presenceInfo w15:providerId="None" w15:userId="Wilke, Claus O"/>
   </w15:person>
@@ -2387,7 +2748,7 @@
 </file>
 
 <file path=word/styles.xml><?xml version="1.0" encoding="utf-8"?>
-<w:styles xmlns:mc="http://schemas.openxmlformats.org/markup-compatibility/2006" xmlns:r="http://schemas.openxmlformats.org/officeDocument/2006/relationships" xmlns:w="http://schemas.openxmlformats.org/wordprocessingml/2006/main" xmlns:w14="http://schemas.microsoft.com/office/word/2010/wordml" xmlns:w15="http://schemas.microsoft.com/office/word/2012/wordml" mc:Ignorable="w14 w15">
+<w:styles xmlns:mc="http://schemas.openxmlformats.org/markup-compatibility/2006" xmlns:r="http://schemas.openxmlformats.org/officeDocument/2006/relationships" xmlns:w="http://schemas.openxmlformats.org/wordprocessingml/2006/main" xmlns:w14="http://schemas.microsoft.com/office/word/2010/wordml" xmlns:w15="http://schemas.microsoft.com/office/word/2012/wordml" xmlns:w16cid="http://schemas.microsoft.com/office/word/2016/wordml/cid" xmlns:w16se="http://schemas.microsoft.com/office/word/2015/wordml/symex" mc:Ignorable="w14 w15 w16se w16cid">
   <w:docDefaults>
     <w:rPrDefault>
       <w:rPr>
@@ -2399,7 +2760,7 @@
     </w:rPrDefault>
     <w:pPrDefault/>
   </w:docDefaults>
-  <w:latentStyles w:defLockedState="0" w:defUIPriority="99" w:defSemiHidden="0" w:defUnhideWhenUsed="0" w:defQFormat="0" w:count="382">
+  <w:latentStyles w:defLockedState="0" w:defUIPriority="99" w:defSemiHidden="0" w:defUnhideWhenUsed="0" w:defQFormat="0" w:count="375">
     <w:lsdException w:name="Normal" w:uiPriority="0" w:qFormat="1"/>
     <w:lsdException w:name="heading 1" w:uiPriority="9" w:qFormat="1"/>
     <w:lsdException w:name="heading 2" w:semiHidden="1" w:uiPriority="9" w:unhideWhenUsed="1" w:qFormat="1"/>
@@ -2892,13 +3253,6 @@
     <w:tblPr>
       <w:tblStyleRowBandSize w:val="1"/>
       <w:tblStyleColBandSize w:val="1"/>
-      <w:tblInd w:w="0" w:type="dxa"/>
-      <w:tblCellMar>
-        <w:top w:w="0" w:type="dxa"/>
-        <w:left w:w="108" w:type="dxa"/>
-        <w:bottom w:w="0" w:type="dxa"/>
-        <w:right w:w="108" w:type="dxa"/>
-      </w:tblCellMar>
     </w:tblPr>
     <w:tblStylePr w:type="firstRow">
       <w:rPr>

</xml_diff>

<commit_message>
more corrections on figures
</commit_message>
<xml_diff>
--- a/text/Supplementary file.docx
+++ b/text/Supplementary file.docx
@@ -340,29 +340,13 @@
         <w:t xml:space="preserve"> </w:t>
       </w:r>
       <w:r>
-        <w:t xml:space="preserve">Tuning results for SVMs with sigmoidal kernel. The cost and gamma parameters were tuned. The red dot indicates the winning parameter combination. (D) Tuning results for random forest models. The mtry, nodesize, and </w:t>
-      </w:r>
-      <w:proofErr w:type="spellStart"/>
-      <w:r>
-        <w:t>ntrees</w:t>
-      </w:r>
-      <w:proofErr w:type="spellEnd"/>
-      <w:r>
-        <w:t xml:space="preserve"> </w:t>
+        <w:t xml:space="preserve">Tuning results for SVMs with sigmoidal kernel. The cost and gamma parameters were tuned. The red dot indicates the winning parameter combination. (D) Tuning results for random forest models. The mtry, nodesize, and ntrees </w:t>
       </w:r>
       <w:r>
         <w:t>parameter</w:t>
       </w:r>
       <w:r>
-        <w:t xml:space="preserve">s were tuned. We used three values for </w:t>
-      </w:r>
-      <w:proofErr w:type="spellStart"/>
-      <w:r>
-        <w:t>ntrees</w:t>
-      </w:r>
-      <w:proofErr w:type="spellEnd"/>
-      <w:r>
-        <w:t>, 1000, 5000, and 10000, shown as three separate panels. The red dot indicates the winning parameter combination.</w:t>
+        <w:t>s were tuned. We used three values for ntrees, 1000, 5000, and 10000, shown as three separate panels. The red dot indicates the winning parameter combination.</w:t>
       </w:r>
     </w:p>
     <w:p>
@@ -495,29 +479,13 @@
         <w:t xml:space="preserve"> </w:t>
       </w:r>
       <w:r>
-        <w:t xml:space="preserve">Tuning results for SVMs with sigmoidal kernel. The cost and gamma parameters were tuned. The red dot indicates the winning parameter combination. (D) Tuning results for random forest models. The mtry, nodesize, and </w:t>
-      </w:r>
-      <w:proofErr w:type="spellStart"/>
-      <w:r>
-        <w:t>ntrees</w:t>
-      </w:r>
-      <w:proofErr w:type="spellEnd"/>
-      <w:r>
-        <w:t xml:space="preserve"> </w:t>
+        <w:t xml:space="preserve">Tuning results for SVMs with sigmoidal kernel. The cost and gamma parameters were tuned. The red dot indicates the winning parameter combination. (D) Tuning results for random forest models. The mtry, nodesize, and ntrees </w:t>
       </w:r>
       <w:r>
         <w:t>parameter</w:t>
       </w:r>
       <w:r>
-        <w:t xml:space="preserve">s were tuned. We used three values for </w:t>
-      </w:r>
-      <w:proofErr w:type="spellStart"/>
-      <w:r>
-        <w:t>ntrees</w:t>
-      </w:r>
-      <w:proofErr w:type="spellEnd"/>
-      <w:r>
-        <w:t>, 1000, 5000, and 10000, shown as three separate panels. The red dot indicates the winning parameter combination.</w:t>
+        <w:t>s were tuned. We used three values for ntrees, 1000, 5000, and 10000, shown as three separate panels. The red dot indicates the winning parameter combination.</w:t>
       </w:r>
     </w:p>
     <w:p>
@@ -681,10 +649,10 @@
         </w:rPr>
         <w:lastRenderedPageBreak/>
         <w:drawing>
-          <wp:inline distT="0" distB="0" distL="0" distR="0" wp14:anchorId="49311240" wp14:editId="4266A286">
+          <wp:inline distT="0" distB="0" distL="0" distR="0" wp14:anchorId="798C1534" wp14:editId="409D39DB">
             <wp:extent cx="5943600" cy="2704465"/>
             <wp:effectExtent l="0" t="0" r="0" b="0"/>
-            <wp:docPr id="6" name="Picture 6"/>
+            <wp:docPr id="3" name="Picture 3"/>
             <wp:cNvGraphicFramePr>
               <a:graphicFrameLocks xmlns:a="http://schemas.openxmlformats.org/drawingml/2006/main" noChangeAspect="1"/>
             </wp:cNvGraphicFramePr>
@@ -692,7 +660,7 @@
               <a:graphicData uri="http://schemas.openxmlformats.org/drawingml/2006/picture">
                 <pic:pic xmlns:pic="http://schemas.openxmlformats.org/drawingml/2006/picture">
                   <pic:nvPicPr>
-                    <pic:cNvPr id="6" name="combined_correct_prediction.pdf"/>
+                    <pic:cNvPr id="3" name="combined_correct_prediction.pdf"/>
                     <pic:cNvPicPr/>
                   </pic:nvPicPr>
                   <pic:blipFill>
@@ -774,23 +742,7 @@
           <w:i/>
           <w:highlight w:val="yellow"/>
         </w:rPr>
-        <w:t xml:space="preserve">This needs some more text to explain that 4 correct predictions </w:t>
-      </w:r>
-      <w:proofErr w:type="gramStart"/>
-      <w:r>
-        <w:rPr>
-          <w:i/>
-          <w:highlight w:val="yellow"/>
-        </w:rPr>
-        <w:t>means</w:t>
-      </w:r>
-      <w:proofErr w:type="gramEnd"/>
-      <w:r>
-        <w:rPr>
-          <w:i/>
-          <w:highlight w:val="yellow"/>
-        </w:rPr>
-        <w:t xml:space="preserve"> 0 errors, 3 mean 1 error, etc. Maybe better to write “number of false predictions” along the x axis.</w:t>
+        <w:t>This needs some more text to explain that 4 correct predictions means 0 errors, 3 mean 1 error, etc. Maybe better to write “number of false predictions” along the x axis.</w:t>
       </w:r>
       <w:r>
         <w:br w:type="page"/>
@@ -964,7 +916,24 @@
         <w:t>44.1</w:t>
       </w:r>
       <w:r>
-        <w:t xml:space="preserve">%. </w:t>
+        <w:t>%</w:t>
+      </w:r>
+      <w:r>
+        <w:t xml:space="preserve"> and </w:t>
+      </w:r>
+      <w:r>
+        <w:t xml:space="preserve">multi class </w:t>
+      </w:r>
+      <w:r>
+        <w:t>macro F1 score is</w:t>
+      </w:r>
+      <w:bookmarkStart w:id="6" w:name="_GoBack"/>
+      <w:bookmarkEnd w:id="6"/>
+      <w:r>
+        <w:t xml:space="preserve"> 0.43</w:t>
+      </w:r>
+      <w:r>
+        <w:t xml:space="preserve">. </w:t>
       </w:r>
     </w:p>
     <w:p>
@@ -1298,12 +1267,7 @@
         <w:t xml:space="preserve">Prediction accuracy for specific growth conditions for intersection mRNA &amp; protein data. </w:t>
       </w:r>
       <w:r>
-        <w:t xml:space="preserve">Rows represent true conditions and columns represent predicted </w:t>
-      </w:r>
-      <w:bookmarkStart w:id="6" w:name="_GoBack"/>
-      <w:bookmarkEnd w:id="6"/>
-      <w:r>
-        <w:t xml:space="preserve">conditions. The numbers in the cells and the shading of the cells represent the percentage (out of 60 independent replicates) with which a given true condition is predicted as a certain predicted condition. </w:t>
+        <w:t xml:space="preserve">Rows represent true conditions and columns represent predicted conditions. The numbers in the cells and the shading of the cells represent the percentage (out of 60 independent replicates) with which a given true condition is predicted as a certain predicted condition. </w:t>
       </w:r>
       <w:r>
         <w:t>Predi</w:t>
@@ -1838,15 +1802,7 @@
         <w:commentReference w:id="10"/>
       </w:r>
       <w:r>
-        <w:t xml:space="preserve"> Each model with each parameter combination is trained with 10 distinct train-tune divisions of </w:t>
-      </w:r>
-      <w:proofErr w:type="spellStart"/>
-      <w:r>
-        <w:t>train&amp;tune</w:t>
-      </w:r>
-      <w:proofErr w:type="spellEnd"/>
-      <w:r>
-        <w:t xml:space="preserve"> subset. To find the best model mean score of those 10 independent runs are averaged.</w:t>
+        <w:t xml:space="preserve"> Each model with each parameter combination is trained with 10 distinct train-tune divisions of train&amp;tune subset. To find the best model mean score of those 10 independent runs are averaged.</w:t>
       </w:r>
     </w:p>
     <w:p/>
@@ -2556,15 +2512,7 @@
         <w:annotationRef/>
       </w:r>
       <w:r>
-        <w:t xml:space="preserve">I hope it is </w:t>
-      </w:r>
-      <w:proofErr w:type="gramStart"/>
-      <w:r>
-        <w:t>more clear</w:t>
-      </w:r>
-      <w:proofErr w:type="gramEnd"/>
-      <w:r>
-        <w:t xml:space="preserve"> now.</w:t>
+        <w:t>I hope it is more clear now.</w:t>
       </w:r>
     </w:p>
   </w:comment>
@@ -2595,13 +2543,8 @@
         </w:rPr>
         <w:annotationRef/>
       </w:r>
-      <w:proofErr w:type="gramStart"/>
-      <w:r>
-        <w:t>Yes</w:t>
-      </w:r>
-      <w:proofErr w:type="gramEnd"/>
-      <w:r>
-        <w:t xml:space="preserve"> it corresponds to Figure 7</w:t>
+      <w:r>
+        <w:t>Yes it corresponds to Figure 7</w:t>
       </w:r>
       <w:r>
         <w:t>.</w:t>

</xml_diff>